<commit_message>
Fixed Equation in CFG and Prepared Parser Structure
Co-Authored-By: Steven Sameh Soliman <42946298+stevensameh@users.noreply.github.com>
</commit_message>
<xml_diff>
--- a/CFG.docx
+++ b/CFG.docx
@@ -3673,15 +3673,49 @@
           <w:sz w:val="28"/>
           <w:szCs w:val="28"/>
         </w:rPr>
-        <w:t xml:space="preserve">Equation -&gt; </w:t>
-      </w:r>
-      <w:r>
-        <w:rPr>
-          <w:rFonts w:ascii="Bahnschrift SemiBold" w:eastAsia="Helvetica Neue" w:hAnsi="Bahnschrift SemiBold" w:cs="Helvetica Neue"/>
-          <w:sz w:val="28"/>
-          <w:szCs w:val="28"/>
-        </w:rPr>
-        <w:t>(Term |</w:t>
+        <w:t>Equation</w:t>
+      </w:r>
+      <w:r>
+        <w:rPr>
+          <w:rFonts w:ascii="Bahnschrift SemiBold" w:eastAsia="Helvetica Neue" w:hAnsi="Bahnschrift SemiBold" w:cs="Helvetica Neue"/>
+          <w:sz w:val="28"/>
+          <w:szCs w:val="28"/>
+        </w:rPr>
+        <w:t xml:space="preserve"> </w:t>
+      </w:r>
+      <w:r>
+        <w:rPr>
+          <w:rFonts w:ascii="Bahnschrift SemiBold" w:eastAsia="Helvetica Neue" w:hAnsi="Bahnschrift SemiBold" w:cs="Helvetica Neue"/>
+          <w:sz w:val="28"/>
+          <w:szCs w:val="28"/>
+        </w:rPr>
+        <w:t>-&gt;</w:t>
+      </w:r>
+      <w:r>
+        <w:rPr>
+          <w:rFonts w:ascii="Bahnschrift SemiBold" w:eastAsia="Helvetica Neue" w:hAnsi="Bahnschrift SemiBold" w:cs="Helvetica Neue"/>
+          <w:sz w:val="28"/>
+          <w:szCs w:val="28"/>
+        </w:rPr>
+        <w:t xml:space="preserve"> (Term </w:t>
+      </w:r>
+      <w:proofErr w:type="spellStart"/>
+      <w:r>
+        <w:rPr>
+          <w:rFonts w:ascii="Bahnschrift SemiBold" w:eastAsia="Helvetica Neue" w:hAnsi="Bahnschrift SemiBold" w:cs="Helvetica Neue"/>
+          <w:sz w:val="28"/>
+          <w:szCs w:val="28"/>
+        </w:rPr>
+        <w:t>Term_after_operator</w:t>
+      </w:r>
+      <w:proofErr w:type="spellEnd"/>
+      <w:r>
+        <w:rPr>
+          <w:rFonts w:ascii="Bahnschrift SemiBold" w:eastAsia="Helvetica Neue" w:hAnsi="Bahnschrift SemiBold" w:cs="Helvetica Neue"/>
+          <w:sz w:val="28"/>
+          <w:szCs w:val="28"/>
+        </w:rPr>
+        <w:t xml:space="preserve">) | </w:t>
       </w:r>
     </w:p>
     <w:p>
@@ -3694,7 +3728,7 @@
           <w:between w:val="nil"/>
         </w:pBdr>
         <w:spacing w:line="259" w:lineRule="auto"/>
-        <w:ind w:left="1440" w:firstLine="720"/>
+        <w:ind w:left="1800"/>
         <w:jc w:val="both"/>
         <w:rPr>
           <w:rFonts w:ascii="Bahnschrift SemiBold" w:eastAsia="Helvetica Neue" w:hAnsi="Bahnschrift SemiBold" w:cs="Helvetica Neue"/>
@@ -3702,49 +3736,31 @@
           <w:szCs w:val="28"/>
         </w:rPr>
       </w:pPr>
-      <w:proofErr w:type="spellStart"/>
-      <w:r>
-        <w:rPr>
-          <w:rFonts w:ascii="Bahnschrift SemiBold" w:eastAsia="Helvetica Neue" w:hAnsi="Bahnschrift SemiBold" w:cs="Helvetica Neue"/>
-          <w:sz w:val="28"/>
-          <w:szCs w:val="28"/>
-        </w:rPr>
-        <w:t>Terms_before_</w:t>
-      </w:r>
-      <w:r>
-        <w:rPr>
-          <w:rFonts w:ascii="Bahnschrift SemiBold" w:eastAsia="Helvetica Neue" w:hAnsi="Bahnschrift SemiBold" w:cs="Helvetica Neue"/>
-          <w:sz w:val="28"/>
-          <w:szCs w:val="28"/>
-        </w:rPr>
-        <w:t>operator</w:t>
-      </w:r>
-      <w:proofErr w:type="spellEnd"/>
-      <w:r>
-        <w:rPr>
-          <w:rFonts w:ascii="Bahnschrift SemiBold" w:eastAsia="Helvetica Neue" w:hAnsi="Bahnschrift SemiBold" w:cs="Helvetica Neue"/>
-          <w:sz w:val="28"/>
-          <w:szCs w:val="28"/>
-        </w:rPr>
-        <w:t xml:space="preserve"> </w:t>
-      </w:r>
-      <w:proofErr w:type="gramStart"/>
-      <w:r>
-        <w:rPr>
-          <w:rFonts w:ascii="Bahnschrift SemiBold" w:eastAsia="Helvetica Neue" w:hAnsi="Bahnschrift SemiBold" w:cs="Helvetica Neue"/>
-          <w:sz w:val="28"/>
-          <w:szCs w:val="28"/>
-        </w:rPr>
-        <w:t>\( Term</w:t>
-      </w:r>
-      <w:proofErr w:type="gramEnd"/>
-      <w:r>
-        <w:rPr>
-          <w:rFonts w:ascii="Bahnschrift SemiBold" w:eastAsia="Helvetica Neue" w:hAnsi="Bahnschrift SemiBold" w:cs="Helvetica Neue"/>
-          <w:sz w:val="28"/>
-          <w:szCs w:val="28"/>
-        </w:rPr>
-        <w:t xml:space="preserve"> </w:t>
+      <w:r>
+        <w:rPr>
+          <w:rFonts w:ascii="Bahnschrift SemiBold" w:eastAsia="Helvetica Neue" w:hAnsi="Bahnschrift SemiBold" w:cs="Helvetica Neue"/>
+          <w:sz w:val="28"/>
+          <w:szCs w:val="28"/>
+        </w:rPr>
+        <w:t>(</w:t>
+      </w:r>
+      <w:proofErr w:type="spellStart"/>
+      <w:r>
+        <w:rPr>
+          <w:rFonts w:ascii="Bahnschrift SemiBold" w:eastAsia="Helvetica Neue" w:hAnsi="Bahnschrift SemiBold" w:cs="Helvetica Neue"/>
+          <w:sz w:val="28"/>
+          <w:szCs w:val="28"/>
+        </w:rPr>
+        <w:t>Terms_before_operator</w:t>
+      </w:r>
+      <w:proofErr w:type="spellEnd"/>
+      <w:r>
+        <w:rPr>
+          <w:rFonts w:ascii="Bahnschrift SemiBold" w:eastAsia="Helvetica Neue" w:hAnsi="Bahnschrift SemiBold" w:cs="Helvetica Neue"/>
+          <w:sz w:val="28"/>
+          <w:szCs w:val="28"/>
+        </w:rPr>
+        <w:t xml:space="preserve"> \(Equation\) </w:t>
       </w:r>
       <w:proofErr w:type="spellStart"/>
       <w:r>
@@ -3762,52 +3778,17 @@
           <w:sz w:val="28"/>
           <w:szCs w:val="28"/>
         </w:rPr>
-        <w:t>\)</w:t>
-      </w:r>
-    </w:p>
-    <w:p>
-      <w:pPr>
-        <w:pBdr>
-          <w:top w:val="nil"/>
-          <w:left w:val="nil"/>
-          <w:bottom w:val="nil"/>
-          <w:right w:val="nil"/>
-          <w:between w:val="nil"/>
-        </w:pBdr>
-        <w:spacing w:line="259" w:lineRule="auto"/>
-        <w:ind w:left="1440" w:firstLine="720"/>
-        <w:jc w:val="both"/>
-        <w:rPr>
-          <w:rFonts w:ascii="Bahnschrift SemiBold" w:eastAsia="Helvetica Neue" w:hAnsi="Bahnschrift SemiBold" w:cs="Helvetica Neue"/>
-          <w:sz w:val="28"/>
-          <w:szCs w:val="28"/>
-        </w:rPr>
-      </w:pPr>
-      <w:r>
-        <w:rPr>
-          <w:rFonts w:ascii="Bahnschrift SemiBold" w:eastAsia="Helvetica Neue" w:hAnsi="Bahnschrift SemiBold" w:cs="Helvetica Neue"/>
-          <w:sz w:val="28"/>
-          <w:szCs w:val="28"/>
-        </w:rPr>
-        <w:t xml:space="preserve">) </w:t>
-      </w:r>
-      <w:proofErr w:type="spellStart"/>
-      <w:r>
-        <w:rPr>
-          <w:rFonts w:ascii="Bahnschrift SemiBold" w:eastAsia="Helvetica Neue" w:hAnsi="Bahnschrift SemiBold" w:cs="Helvetica Neue"/>
-          <w:sz w:val="28"/>
-          <w:szCs w:val="28"/>
-        </w:rPr>
-        <w:t>Terms_after_operator</w:t>
-      </w:r>
-      <w:proofErr w:type="spellEnd"/>
-      <w:r>
-        <w:rPr>
-          <w:rFonts w:ascii="Bahnschrift SemiBold" w:eastAsia="Helvetica Neue" w:hAnsi="Bahnschrift SemiBold" w:cs="Helvetica Neue"/>
-          <w:sz w:val="28"/>
-          <w:szCs w:val="28"/>
-        </w:rPr>
-        <w:t xml:space="preserve"> </w:t>
+        <w:t xml:space="preserve">) | </w:t>
+      </w:r>
+      <w:r>
+        <w:rPr>
+          <w:rFonts w:ascii="Bahnschrift SemiBold" w:hAnsi="Bahnschrift SemiBold"/>
+          <w:b/>
+          <w:bCs/>
+          <w:sz w:val="28"/>
+          <w:szCs w:val="28"/>
+        </w:rPr>
+        <w:t>ε</w:t>
       </w:r>
     </w:p>
     <w:p>
@@ -4138,15 +4119,7 @@
           <w:sz w:val="28"/>
           <w:szCs w:val="28"/>
         </w:rPr>
-        <w:t>Condition</w:t>
-      </w:r>
-      <w:r>
-        <w:rPr>
-          <w:rFonts w:ascii="Bahnschrift SemiBold" w:eastAsia="Helvetica Neue" w:hAnsi="Bahnschrift SemiBold" w:cs="Helvetica Neue"/>
-          <w:sz w:val="28"/>
-          <w:szCs w:val="28"/>
-        </w:rPr>
-        <w:t>_Operator</w:t>
+        <w:t>Condition_Operator</w:t>
       </w:r>
       <w:proofErr w:type="spellEnd"/>
     </w:p>
@@ -4174,31 +4147,7 @@
           <w:sz w:val="28"/>
           <w:szCs w:val="28"/>
         </w:rPr>
-        <w:t>Condition</w:t>
-      </w:r>
-      <w:r>
-        <w:rPr>
-          <w:rFonts w:ascii="Bahnschrift SemiBold" w:eastAsia="Helvetica Neue" w:hAnsi="Bahnschrift SemiBold" w:cs="Helvetica Neue"/>
-          <w:sz w:val="28"/>
-          <w:szCs w:val="28"/>
-        </w:rPr>
-        <w:t xml:space="preserve"> </w:t>
-      </w:r>
-      <w:r>
-        <w:rPr>
-          <w:rFonts w:ascii="Bahnschrift SemiBold" w:eastAsia="Helvetica Neue" w:hAnsi="Bahnschrift SemiBold" w:cs="Helvetica Neue"/>
-          <w:sz w:val="28"/>
-          <w:szCs w:val="28"/>
-        </w:rPr>
-        <w:t xml:space="preserve">_Operator -&gt; </w:t>
-      </w:r>
-      <w:r>
-        <w:rPr>
-          <w:rFonts w:ascii="Bahnschrift SemiBold" w:eastAsia="Helvetica Neue" w:hAnsi="Bahnschrift SemiBold" w:cs="Helvetica Neue"/>
-          <w:sz w:val="28"/>
-          <w:szCs w:val="28"/>
-        </w:rPr>
-        <w:t xml:space="preserve">= | &gt; | &lt; (&gt; | </w:t>
+        <w:t xml:space="preserve">Condition _Operator -&gt; = | &gt; | &lt; (&gt; | </w:t>
       </w:r>
       <w:r>
         <w:rPr>

</xml_diff>

<commit_message>
Fixed Bugs in CFG and Implemented Functions and If Statements
Co-Authored-By: Nada Adel <79041556+Nada57246@users.noreply.github.com>
Co-Authored-By: Steven Sameh Soliman <42946298+stevensameh@users.noreply.github.com>
</commit_message>
<xml_diff>
--- a/CFG.docx
+++ b/CFG.docx
@@ -181,16 +181,7 @@
           <w:sz w:val="28"/>
           <w:szCs w:val="28"/>
         </w:rPr>
-        <w:t xml:space="preserve"> -&gt; </w:t>
-      </w:r>
-      <w:proofErr w:type="spellStart"/>
-      <w:r>
-        <w:rPr>
-          <w:rFonts w:ascii="Bahnschrift SemiBold" w:hAnsi="Bahnschrift SemiBold"/>
-          <w:sz w:val="28"/>
-          <w:szCs w:val="28"/>
-        </w:rPr>
-        <w:t>Function_Statement</w:t>
+        <w:t xml:space="preserve"> -&gt; Function</w:t>
       </w:r>
       <w:r>
         <w:rPr>
@@ -200,7 +191,6 @@
         </w:rPr>
         <w:t>s</w:t>
       </w:r>
-      <w:proofErr w:type="spellEnd"/>
       <w:r>
         <w:rPr>
           <w:rFonts w:ascii="Bahnschrift SemiBold" w:hAnsi="Bahnschrift SemiBold"/>
@@ -353,16 +343,14 @@
           <w:szCs w:val="28"/>
         </w:rPr>
       </w:pPr>
-      <w:proofErr w:type="spellStart"/>
-      <w:r>
-        <w:rPr>
-          <w:rFonts w:ascii="Bahnschrift SemiBold" w:hAnsi="Bahnschrift SemiBold"/>
-          <w:sz w:val="28"/>
-          <w:szCs w:val="28"/>
-        </w:rPr>
-        <w:t>Function_Statements</w:t>
-      </w:r>
-      <w:proofErr w:type="spellEnd"/>
+      <w:r>
+        <w:rPr>
+          <w:rFonts w:ascii="Bahnschrift SemiBold" w:hAnsi="Bahnschrift SemiBold"/>
+          <w:sz w:val="28"/>
+          <w:szCs w:val="28"/>
+        </w:rPr>
+        <w:t>Functions</w:t>
+      </w:r>
       <w:r>
         <w:rPr>
           <w:rFonts w:ascii="Bahnschrift SemiBold" w:hAnsi="Bahnschrift SemiBold"/>
@@ -391,77 +379,13 @@
         </w:rPr>
         <w:t xml:space="preserve">   </w:t>
       </w:r>
-      <w:proofErr w:type="spellStart"/>
-      <w:r>
-        <w:rPr>
-          <w:rFonts w:ascii="Bahnschrift SemiBold" w:hAnsi="Bahnschrift SemiBold"/>
-          <w:sz w:val="28"/>
-          <w:szCs w:val="28"/>
-        </w:rPr>
-        <w:t>Function_Statements</w:t>
-      </w:r>
-      <w:proofErr w:type="spellEnd"/>
-      <w:r>
-        <w:rPr>
-          <w:rFonts w:ascii="Bahnschrift SemiBold" w:hAnsi="Bahnschrift SemiBold"/>
-          <w:sz w:val="28"/>
-          <w:szCs w:val="28"/>
-        </w:rPr>
-        <w:t xml:space="preserve"> -&gt; </w:t>
-      </w:r>
-      <w:proofErr w:type="spellStart"/>
-      <w:r>
-        <w:rPr>
-          <w:rFonts w:ascii="Bahnschrift SemiBold" w:hAnsi="Bahnschrift SemiBold"/>
-          <w:sz w:val="28"/>
-          <w:szCs w:val="28"/>
-        </w:rPr>
-        <w:t>Function_Statements</w:t>
-      </w:r>
-      <w:proofErr w:type="spellEnd"/>
-      <w:r>
-        <w:rPr>
-          <w:rFonts w:ascii="Bahnschrift SemiBold" w:hAnsi="Bahnschrift SemiBold"/>
-          <w:sz w:val="28"/>
-          <w:szCs w:val="28"/>
-        </w:rPr>
-        <w:t xml:space="preserve"> </w:t>
-      </w:r>
-      <w:proofErr w:type="spellStart"/>
-      <w:r>
-        <w:rPr>
-          <w:rFonts w:ascii="Bahnschrift SemiBold" w:hAnsi="Bahnschrift SemiBold"/>
-          <w:sz w:val="28"/>
-          <w:szCs w:val="28"/>
-        </w:rPr>
-        <w:t>Function_Statement</w:t>
-      </w:r>
-      <w:proofErr w:type="spellEnd"/>
-      <w:r>
-        <w:rPr>
-          <w:rFonts w:ascii="Bahnschrift SemiBold" w:hAnsi="Bahnschrift SemiBold"/>
-          <w:sz w:val="28"/>
-          <w:szCs w:val="28"/>
-        </w:rPr>
-        <w:t xml:space="preserve"> | </w:t>
-      </w:r>
-      <w:proofErr w:type="spellStart"/>
-      <w:r>
-        <w:rPr>
-          <w:rFonts w:ascii="Bahnschrift SemiBold" w:hAnsi="Bahnschrift SemiBold"/>
-          <w:sz w:val="28"/>
-          <w:szCs w:val="28"/>
-        </w:rPr>
-        <w:t>Function_Statement</w:t>
-      </w:r>
-      <w:proofErr w:type="spellEnd"/>
-      <w:r>
-        <w:rPr>
-          <w:rFonts w:ascii="Bahnschrift SemiBold" w:hAnsi="Bahnschrift SemiBold"/>
-          <w:sz w:val="28"/>
-          <w:szCs w:val="28"/>
-        </w:rPr>
-        <w:t xml:space="preserve"> | </w:t>
+      <w:r>
+        <w:rPr>
+          <w:rFonts w:ascii="Bahnschrift SemiBold" w:hAnsi="Bahnschrift SemiBold"/>
+          <w:sz w:val="28"/>
+          <w:szCs w:val="28"/>
+        </w:rPr>
+        <w:t xml:space="preserve">Functions -&gt; Functions Function | </w:t>
       </w:r>
       <w:r>
         <w:rPr>
@@ -487,59 +411,31 @@
           <w:szCs w:val="28"/>
         </w:rPr>
       </w:pPr>
-      <w:proofErr w:type="spellStart"/>
-      <w:r>
-        <w:rPr>
-          <w:rFonts w:ascii="Bahnschrift SemiBold" w:hAnsi="Bahnschrift SemiBold"/>
-          <w:sz w:val="28"/>
-          <w:szCs w:val="28"/>
-        </w:rPr>
-        <w:t>Function_Statements</w:t>
-      </w:r>
-      <w:proofErr w:type="spellEnd"/>
-      <w:r>
-        <w:rPr>
-          <w:rFonts w:ascii="Bahnschrift SemiBold" w:hAnsi="Bahnschrift SemiBold"/>
-          <w:sz w:val="28"/>
-          <w:szCs w:val="28"/>
-        </w:rPr>
-        <w:t xml:space="preserve"> -&gt; </w:t>
-      </w:r>
-      <w:proofErr w:type="spellStart"/>
-      <w:r>
-        <w:rPr>
-          <w:rFonts w:ascii="Bahnschrift SemiBold" w:hAnsi="Bahnschrift SemiBold"/>
-          <w:sz w:val="28"/>
-          <w:szCs w:val="28"/>
-        </w:rPr>
-        <w:t>Function_Statement</w:t>
-      </w:r>
-      <w:proofErr w:type="spellEnd"/>
-      <w:r>
-        <w:rPr>
-          <w:rFonts w:ascii="Bahnschrift SemiBold" w:hAnsi="Bahnschrift SemiBold"/>
-          <w:sz w:val="28"/>
-          <w:szCs w:val="28"/>
-        </w:rPr>
-        <w:t xml:space="preserve"> </w:t>
-      </w:r>
-      <w:proofErr w:type="spellStart"/>
-      <w:r>
-        <w:rPr>
-          <w:rFonts w:ascii="Bahnschrift SemiBold" w:hAnsi="Bahnschrift SemiBold"/>
-          <w:sz w:val="28"/>
-          <w:szCs w:val="28"/>
-        </w:rPr>
-        <w:t>Function_Statements</w:t>
-      </w:r>
-      <w:proofErr w:type="spellEnd"/>
-      <w:r>
-        <w:rPr>
-          <w:rFonts w:ascii="Bahnschrift SemiBold" w:hAnsi="Bahnschrift SemiBold"/>
-          <w:sz w:val="28"/>
-          <w:szCs w:val="28"/>
-        </w:rPr>
-        <w:t>’</w:t>
+      <w:r>
+        <w:rPr>
+          <w:rFonts w:ascii="Bahnschrift SemiBold" w:hAnsi="Bahnschrift SemiBold"/>
+          <w:sz w:val="28"/>
+          <w:szCs w:val="28"/>
+        </w:rPr>
+        <w:t>Functions -&gt; Function Functions’</w:t>
+      </w:r>
+      <w:r>
+        <w:rPr>
+          <w:rFonts w:ascii="Bahnschrift SemiBold" w:hAnsi="Bahnschrift SemiBold"/>
+          <w:sz w:val="28"/>
+          <w:szCs w:val="28"/>
+        </w:rPr>
+        <w:t xml:space="preserve"> | </w:t>
+      </w:r>
+      <w:r>
+        <w:rPr>
+          <w:rFonts w:ascii="Bahnschrift SemiBold" w:hAnsi="Bahnschrift SemiBold"/>
+          <w:b/>
+          <w:bCs/>
+          <w:sz w:val="28"/>
+          <w:szCs w:val="28"/>
+        </w:rPr>
+        <w:t>ε</w:t>
       </w:r>
     </w:p>
     <w:p>
@@ -555,59 +451,13 @@
           <w:szCs w:val="28"/>
         </w:rPr>
       </w:pPr>
-      <w:proofErr w:type="spellStart"/>
-      <w:r>
-        <w:rPr>
-          <w:rFonts w:ascii="Bahnschrift SemiBold" w:hAnsi="Bahnschrift SemiBold"/>
-          <w:sz w:val="28"/>
-          <w:szCs w:val="28"/>
-        </w:rPr>
-        <w:t>Function_Statements</w:t>
-      </w:r>
-      <w:proofErr w:type="spellEnd"/>
-      <w:r>
-        <w:rPr>
-          <w:rFonts w:ascii="Bahnschrift SemiBold" w:hAnsi="Bahnschrift SemiBold"/>
-          <w:sz w:val="28"/>
-          <w:szCs w:val="28"/>
-        </w:rPr>
-        <w:t xml:space="preserve">’ -&gt; </w:t>
-      </w:r>
-      <w:proofErr w:type="spellStart"/>
-      <w:r>
-        <w:rPr>
-          <w:rFonts w:ascii="Bahnschrift SemiBold" w:hAnsi="Bahnschrift SemiBold"/>
-          <w:sz w:val="28"/>
-          <w:szCs w:val="28"/>
-        </w:rPr>
-        <w:t>Function_Statement</w:t>
-      </w:r>
-      <w:proofErr w:type="spellEnd"/>
-      <w:r>
-        <w:rPr>
-          <w:rFonts w:ascii="Bahnschrift SemiBold" w:hAnsi="Bahnschrift SemiBold"/>
-          <w:sz w:val="28"/>
-          <w:szCs w:val="28"/>
-        </w:rPr>
-        <w:t xml:space="preserve"> </w:t>
-      </w:r>
-      <w:proofErr w:type="spellStart"/>
-      <w:r>
-        <w:rPr>
-          <w:rFonts w:ascii="Bahnschrift SemiBold" w:hAnsi="Bahnschrift SemiBold"/>
-          <w:sz w:val="28"/>
-          <w:szCs w:val="28"/>
-        </w:rPr>
-        <w:t>Function_Statements</w:t>
-      </w:r>
-      <w:proofErr w:type="spellEnd"/>
-      <w:r>
-        <w:rPr>
-          <w:rFonts w:ascii="Bahnschrift SemiBold" w:hAnsi="Bahnschrift SemiBold"/>
-          <w:sz w:val="28"/>
-          <w:szCs w:val="28"/>
-        </w:rPr>
-        <w:t xml:space="preserve">’ | </w:t>
+      <w:r>
+        <w:rPr>
+          <w:rFonts w:ascii="Bahnschrift SemiBold" w:hAnsi="Bahnschrift SemiBold"/>
+          <w:sz w:val="28"/>
+          <w:szCs w:val="28"/>
+        </w:rPr>
+        <w:t xml:space="preserve">Functions’ -&gt; Function Functions’ | </w:t>
       </w:r>
       <w:r>
         <w:rPr>
@@ -642,16 +492,14 @@
           <w:szCs w:val="28"/>
         </w:rPr>
       </w:pPr>
-      <w:proofErr w:type="spellStart"/>
-      <w:r>
-        <w:rPr>
-          <w:rFonts w:ascii="Bahnschrift SemiBold" w:hAnsi="Bahnschrift SemiBold"/>
-          <w:sz w:val="28"/>
-          <w:szCs w:val="28"/>
-        </w:rPr>
-        <w:t>Function_Statement</w:t>
-      </w:r>
-      <w:proofErr w:type="spellEnd"/>
+      <w:r>
+        <w:rPr>
+          <w:rFonts w:ascii="Bahnschrift SemiBold" w:hAnsi="Bahnschrift SemiBold"/>
+          <w:sz w:val="28"/>
+          <w:szCs w:val="28"/>
+        </w:rPr>
+        <w:t>Function</w:t>
+      </w:r>
       <w:r>
         <w:rPr>
           <w:rFonts w:ascii="Bahnschrift SemiBold" w:hAnsi="Bahnschrift SemiBold"/>
@@ -687,23 +535,13 @@
         <w:tab/>
         <w:t xml:space="preserve">  </w:t>
       </w:r>
-      <w:proofErr w:type="spellStart"/>
-      <w:r>
-        <w:rPr>
-          <w:rFonts w:ascii="Bahnschrift SemiBold" w:hAnsi="Bahnschrift SemiBold"/>
-          <w:sz w:val="28"/>
-          <w:szCs w:val="28"/>
-        </w:rPr>
-        <w:t>Function_Statement</w:t>
-      </w:r>
-      <w:proofErr w:type="spellEnd"/>
-      <w:r>
-        <w:rPr>
-          <w:rFonts w:ascii="Bahnschrift SemiBold" w:hAnsi="Bahnschrift SemiBold"/>
-          <w:sz w:val="28"/>
-          <w:szCs w:val="28"/>
-        </w:rPr>
-        <w:t xml:space="preserve"> -&gt; </w:t>
+      <w:r>
+        <w:rPr>
+          <w:rFonts w:ascii="Bahnschrift SemiBold" w:hAnsi="Bahnschrift SemiBold"/>
+          <w:sz w:val="28"/>
+          <w:szCs w:val="28"/>
+        </w:rPr>
+        <w:t xml:space="preserve">Function -&gt; </w:t>
       </w:r>
       <w:proofErr w:type="spellStart"/>
       <w:r>
@@ -1319,7 +1157,6 @@
           <w:sz w:val="28"/>
           <w:szCs w:val="28"/>
         </w:rPr>
-        <w:lastRenderedPageBreak/>
         <w:t xml:space="preserve"> </w:t>
       </w:r>
     </w:p>
@@ -1370,6 +1207,7 @@
           <w:sz w:val="28"/>
           <w:szCs w:val="28"/>
         </w:rPr>
+        <w:lastRenderedPageBreak/>
         <w:t>Function_Declaration</w:t>
       </w:r>
       <w:proofErr w:type="spellEnd"/>
@@ -2066,18 +1904,16 @@
           <w:sz w:val="28"/>
           <w:szCs w:val="28"/>
         </w:rPr>
-        <w:t xml:space="preserve"> else </w:t>
-      </w:r>
-      <w:proofErr w:type="spellStart"/>
-      <w:r>
-        <w:rPr>
-          <w:rFonts w:ascii="Bahnschrift SemiBold" w:hAnsi="Bahnschrift SemiBold"/>
-          <w:sz w:val="28"/>
-          <w:szCs w:val="28"/>
-        </w:rPr>
-        <w:t>If_Statement</w:t>
-      </w:r>
-      <w:proofErr w:type="spellEnd"/>
+        <w:t xml:space="preserve"> else</w:t>
+      </w:r>
+      <w:r>
+        <w:rPr>
+          <w:rFonts w:ascii="Bahnschrift SemiBold" w:hAnsi="Bahnschrift SemiBold"/>
+          <w:sz w:val="28"/>
+          <w:szCs w:val="28"/>
+        </w:rPr>
+        <w:t>if</w:t>
+      </w:r>
       <w:r>
         <w:rPr>
           <w:rFonts w:ascii="Bahnschrift SemiBold" w:hAnsi="Bahnschrift SemiBold"/>
@@ -2085,6 +1921,62 @@
           <w:szCs w:val="28"/>
         </w:rPr>
         <w:t xml:space="preserve"> </w:t>
+      </w:r>
+      <w:proofErr w:type="spellStart"/>
+      <w:r>
+        <w:rPr>
+          <w:rFonts w:ascii="Bahnschrift SemiBold" w:hAnsi="Bahnschrift SemiBold"/>
+          <w:sz w:val="28"/>
+          <w:szCs w:val="28"/>
+        </w:rPr>
+        <w:t>Condition_Statement</w:t>
+      </w:r>
+      <w:proofErr w:type="spellEnd"/>
+      <w:r>
+        <w:rPr>
+          <w:rFonts w:ascii="Bahnschrift SemiBold" w:hAnsi="Bahnschrift SemiBold"/>
+          <w:sz w:val="28"/>
+          <w:szCs w:val="28"/>
+        </w:rPr>
+        <w:t xml:space="preserve"> then Statements (</w:t>
+      </w:r>
+      <w:proofErr w:type="spellStart"/>
+      <w:r>
+        <w:rPr>
+          <w:rFonts w:ascii="Bahnschrift SemiBold" w:hAnsi="Bahnschrift SemiBold"/>
+          <w:sz w:val="28"/>
+          <w:szCs w:val="28"/>
+        </w:rPr>
+        <w:t>Else_If_Statements</w:t>
+      </w:r>
+      <w:proofErr w:type="spellEnd"/>
+      <w:r>
+        <w:rPr>
+          <w:rFonts w:ascii="Bahnschrift SemiBold" w:hAnsi="Bahnschrift SemiBold"/>
+          <w:sz w:val="28"/>
+          <w:szCs w:val="28"/>
+        </w:rPr>
+        <w:t xml:space="preserve"> | </w:t>
+      </w:r>
+      <w:proofErr w:type="spellStart"/>
+      <w:r>
+        <w:rPr>
+          <w:rFonts w:ascii="Bahnschrift SemiBold" w:hAnsi="Bahnschrift SemiBold"/>
+          <w:sz w:val="28"/>
+          <w:szCs w:val="28"/>
+        </w:rPr>
+        <w:t>Else_Statement</w:t>
+      </w:r>
+      <w:proofErr w:type="spellEnd"/>
+      <w:r>
+        <w:rPr>
+          <w:rFonts w:ascii="Bahnschrift SemiBold" w:hAnsi="Bahnschrift SemiBold"/>
+          <w:b/>
+          <w:bCs/>
+          <w:sz w:val="28"/>
+          <w:szCs w:val="28"/>
+        </w:rPr>
+        <w:t xml:space="preserve"> | end)</w:t>
       </w:r>
     </w:p>
     <w:p>
@@ -2303,6 +2195,24 @@
     </w:p>
     <w:p>
       <w:pPr>
+        <w:rPr>
+          <w:rFonts w:ascii="Bahnschrift SemiBold" w:hAnsi="Bahnschrift SemiBold"/>
+          <w:sz w:val="28"/>
+          <w:szCs w:val="28"/>
+        </w:rPr>
+      </w:pPr>
+      <w:r>
+        <w:rPr>
+          <w:rFonts w:ascii="Bahnschrift SemiBold" w:hAnsi="Bahnschrift SemiBold"/>
+          <w:sz w:val="28"/>
+          <w:szCs w:val="28"/>
+        </w:rPr>
+        <w:lastRenderedPageBreak/>
+        <w:br w:type="page"/>
+      </w:r>
+    </w:p>
+    <w:p>
+      <w:pPr>
         <w:pStyle w:val="ListParagraph"/>
         <w:numPr>
           <w:ilvl w:val="0"/>
@@ -2320,6 +2230,7 @@
           <w:sz w:val="28"/>
           <w:szCs w:val="28"/>
         </w:rPr>
+        <w:lastRenderedPageBreak/>
         <w:t>Condition</w:t>
       </w:r>
     </w:p>
@@ -3645,7 +3556,6 @@
           <w:sz w:val="28"/>
           <w:szCs w:val="28"/>
         </w:rPr>
-        <w:lastRenderedPageBreak/>
         <w:t>Equation:</w:t>
       </w:r>
     </w:p>
@@ -3673,6 +3583,7 @@
           <w:sz w:val="28"/>
           <w:szCs w:val="28"/>
         </w:rPr>
+        <w:lastRenderedPageBreak/>
         <w:t>Equation</w:t>
       </w:r>
       <w:r>
@@ -4169,731 +4080,6 @@
         </w:rPr>
         <w:t>)</w:t>
       </w:r>
-    </w:p>
-    <w:p>
-      <w:pPr>
-        <w:pBdr>
-          <w:top w:val="nil"/>
-          <w:left w:val="nil"/>
-          <w:bottom w:val="nil"/>
-          <w:right w:val="nil"/>
-          <w:between w:val="nil"/>
-        </w:pBdr>
-        <w:spacing w:line="259" w:lineRule="auto"/>
-        <w:jc w:val="both"/>
-        <w:rPr>
-          <w:rFonts w:ascii="Bahnschrift SemiBold" w:eastAsia="Helvetica Neue" w:hAnsi="Bahnschrift SemiBold" w:cs="Helvetica Neue"/>
-          <w:sz w:val="28"/>
-          <w:szCs w:val="28"/>
-        </w:rPr>
-      </w:pPr>
-    </w:p>
-    <w:p>
-      <w:pPr>
-        <w:rPr>
-          <w:rFonts w:ascii="Bahnschrift SemiBold" w:eastAsia="Helvetica Neue" w:hAnsi="Bahnschrift SemiBold" w:cs="Helvetica Neue"/>
-          <w:sz w:val="28"/>
-          <w:szCs w:val="28"/>
-        </w:rPr>
-      </w:pPr>
-      <w:r>
-        <w:rPr>
-          <w:rFonts w:ascii="Bahnschrift SemiBold" w:eastAsia="Helvetica Neue" w:hAnsi="Bahnschrift SemiBold" w:cs="Helvetica Neue"/>
-          <w:sz w:val="28"/>
-          <w:szCs w:val="28"/>
-        </w:rPr>
-        <w:br w:type="page"/>
-      </w:r>
-    </w:p>
-    <w:p>
-      <w:pPr>
-        <w:numPr>
-          <w:ilvl w:val="0"/>
-          <w:numId w:val="1"/>
-        </w:numPr>
-        <w:pBdr>
-          <w:top w:val="nil"/>
-          <w:left w:val="nil"/>
-          <w:bottom w:val="nil"/>
-          <w:right w:val="nil"/>
-          <w:between w:val="nil"/>
-        </w:pBdr>
-        <w:spacing w:line="259" w:lineRule="auto"/>
-        <w:ind w:left="630"/>
-        <w:jc w:val="both"/>
-        <w:rPr>
-          <w:rFonts w:ascii="Bahnschrift SemiBold" w:eastAsia="Helvetica Neue" w:hAnsi="Bahnschrift SemiBold" w:cs="Helvetica Neue"/>
-          <w:sz w:val="28"/>
-          <w:szCs w:val="28"/>
-        </w:rPr>
-      </w:pPr>
-      <w:proofErr w:type="spellStart"/>
-      <w:r>
-        <w:rPr>
-          <w:rFonts w:ascii="Bahnschrift SemiBold" w:eastAsia="Helvetica Neue" w:hAnsi="Bahnschrift SemiBold" w:cs="Helvetica Neue"/>
-          <w:sz w:val="28"/>
-          <w:szCs w:val="28"/>
-        </w:rPr>
-        <w:lastRenderedPageBreak/>
-        <w:t>Function_Body</w:t>
-      </w:r>
-      <w:proofErr w:type="spellEnd"/>
-      <w:r>
-        <w:rPr>
-          <w:rFonts w:ascii="Bahnschrift SemiBold" w:eastAsia="Helvetica Neue" w:hAnsi="Bahnschrift SemiBold" w:cs="Helvetica Neue"/>
-          <w:sz w:val="28"/>
-          <w:szCs w:val="28"/>
-        </w:rPr>
-        <w:t>:</w:t>
-      </w:r>
-    </w:p>
-    <w:p>
-      <w:pPr>
-        <w:pBdr>
-          <w:top w:val="nil"/>
-          <w:left w:val="nil"/>
-          <w:bottom w:val="nil"/>
-          <w:right w:val="nil"/>
-          <w:between w:val="nil"/>
-        </w:pBdr>
-        <w:spacing w:line="259" w:lineRule="auto"/>
-        <w:ind w:left="720"/>
-        <w:rPr>
-          <w:rFonts w:ascii="Bahnschrift SemiBold" w:eastAsia="Helvetica Neue" w:hAnsi="Bahnschrift SemiBold" w:cs="Helvetica Neue"/>
-          <w:sz w:val="28"/>
-          <w:szCs w:val="28"/>
-        </w:rPr>
-      </w:pPr>
-      <w:proofErr w:type="gramStart"/>
-      <w:r>
-        <w:rPr>
-          <w:rFonts w:ascii="Bahnschrift SemiBold" w:eastAsia="Helvetica Neue" w:hAnsi="Bahnschrift SemiBold" w:cs="Helvetica Neue"/>
-          <w:sz w:val="28"/>
-          <w:szCs w:val="28"/>
-        </w:rPr>
-        <w:t>\{</w:t>
-      </w:r>
-      <w:proofErr w:type="gramEnd"/>
-      <w:r>
-        <w:rPr>
-          <w:rFonts w:ascii="Bahnschrift SemiBold" w:eastAsia="Helvetica Neue" w:hAnsi="Bahnschrift SemiBold" w:cs="Helvetica Neue"/>
-          <w:sz w:val="28"/>
-          <w:szCs w:val="28"/>
-        </w:rPr>
-        <w:t>\s*</w:t>
-      </w:r>
-      <w:r>
-        <w:rPr>
-          <w:rFonts w:ascii="Bahnschrift SemiBold" w:eastAsia="Helvetica Neue" w:hAnsi="Bahnschrift SemiBold" w:cs="Helvetica Neue"/>
-          <w:sz w:val="28"/>
-          <w:szCs w:val="28"/>
-        </w:rPr>
-        <w:t>(</w:t>
-      </w:r>
-      <w:r>
-        <w:rPr>
-          <w:rFonts w:ascii="Helvetica Neue" w:eastAsia="Helvetica Neue" w:hAnsi="Helvetica Neue" w:cs="Helvetica Neue"/>
-          <w:color w:val="4472C4"/>
-          <w:sz w:val="29"/>
-          <w:szCs w:val="29"/>
-        </w:rPr>
-        <w:t xml:space="preserve"> </w:t>
-      </w:r>
-      <w:proofErr w:type="spellStart"/>
-      <w:r>
-        <w:rPr>
-          <w:rFonts w:ascii="Bahnschrift SemiBold" w:eastAsia="Helvetica Neue" w:hAnsi="Bahnschrift SemiBold" w:cs="Helvetica Neue"/>
-          <w:sz w:val="28"/>
-          <w:szCs w:val="28"/>
-        </w:rPr>
-        <w:t>Assignment_Statement</w:t>
-      </w:r>
-      <w:proofErr w:type="spellEnd"/>
-      <w:r>
-        <w:rPr>
-          <w:rFonts w:ascii="Bahnschrift SemiBold" w:eastAsia="Helvetica Neue" w:hAnsi="Bahnschrift SemiBold" w:cs="Helvetica Neue"/>
-          <w:sz w:val="28"/>
-          <w:szCs w:val="28"/>
-        </w:rPr>
-        <w:t>|</w:t>
-      </w:r>
-      <w:r>
-        <w:rPr>
-          <w:rFonts w:ascii="Helvetica Neue" w:eastAsia="Helvetica Neue" w:hAnsi="Helvetica Neue" w:cs="Helvetica Neue"/>
-          <w:color w:val="4472C4"/>
-          <w:sz w:val="29"/>
-          <w:szCs w:val="29"/>
-        </w:rPr>
-        <w:t xml:space="preserve"> </w:t>
-      </w:r>
-      <w:proofErr w:type="spellStart"/>
-      <w:r>
-        <w:rPr>
-          <w:rFonts w:ascii="Bahnschrift SemiBold" w:eastAsia="Helvetica Neue" w:hAnsi="Bahnschrift SemiBold" w:cs="Helvetica Neue"/>
-          <w:sz w:val="28"/>
-          <w:szCs w:val="28"/>
-        </w:rPr>
-        <w:t>Declaration_Statement</w:t>
-      </w:r>
-      <w:proofErr w:type="spellEnd"/>
-      <w:r>
-        <w:rPr>
-          <w:rFonts w:ascii="Bahnschrift SemiBold" w:eastAsia="Helvetica Neue" w:hAnsi="Bahnschrift SemiBold" w:cs="Helvetica Neue"/>
-          <w:sz w:val="28"/>
-          <w:szCs w:val="28"/>
-        </w:rPr>
-        <w:t>|</w:t>
-      </w:r>
-      <w:r>
-        <w:rPr>
-          <w:rFonts w:ascii="Helvetica Neue" w:eastAsia="Helvetica Neue" w:hAnsi="Helvetica Neue" w:cs="Helvetica Neue"/>
-          <w:color w:val="4472C4"/>
-          <w:sz w:val="29"/>
-          <w:szCs w:val="29"/>
-        </w:rPr>
-        <w:t xml:space="preserve"> </w:t>
-      </w:r>
-      <w:proofErr w:type="spellStart"/>
-      <w:r>
-        <w:rPr>
-          <w:rFonts w:ascii="Bahnschrift SemiBold" w:eastAsia="Helvetica Neue" w:hAnsi="Bahnschrift SemiBold" w:cs="Helvetica Neue"/>
-          <w:sz w:val="28"/>
-          <w:szCs w:val="28"/>
-        </w:rPr>
-        <w:t>Write_Statement</w:t>
-      </w:r>
-      <w:proofErr w:type="spellEnd"/>
-      <w:r>
-        <w:rPr>
-          <w:rFonts w:ascii="Bahnschrift SemiBold" w:eastAsia="Helvetica Neue" w:hAnsi="Bahnschrift SemiBold" w:cs="Helvetica Neue"/>
-          <w:sz w:val="28"/>
-          <w:szCs w:val="28"/>
-        </w:rPr>
-        <w:t>|</w:t>
-      </w:r>
-      <w:r>
-        <w:rPr>
-          <w:rFonts w:ascii="Helvetica Neue" w:eastAsia="Helvetica Neue" w:hAnsi="Helvetica Neue" w:cs="Helvetica Neue"/>
-          <w:color w:val="4472C4"/>
-          <w:sz w:val="29"/>
-          <w:szCs w:val="29"/>
-        </w:rPr>
-        <w:t xml:space="preserve"> </w:t>
-      </w:r>
-      <w:r>
-        <w:rPr>
-          <w:rFonts w:ascii="Helvetica Neue" w:eastAsia="Helvetica Neue" w:hAnsi="Helvetica Neue" w:cs="Helvetica Neue"/>
-          <w:color w:val="4472C4"/>
-          <w:sz w:val="29"/>
-          <w:szCs w:val="29"/>
-        </w:rPr>
-        <w:t xml:space="preserve">     </w:t>
-      </w:r>
-      <w:proofErr w:type="spellStart"/>
-      <w:r>
-        <w:rPr>
-          <w:rFonts w:ascii="Bahnschrift SemiBold" w:eastAsia="Helvetica Neue" w:hAnsi="Bahnschrift SemiBold" w:cs="Helvetica Neue"/>
-          <w:sz w:val="28"/>
-          <w:szCs w:val="28"/>
-        </w:rPr>
-        <w:t>Read_Statement</w:t>
-      </w:r>
-      <w:proofErr w:type="spellEnd"/>
-      <w:r>
-        <w:rPr>
-          <w:rFonts w:ascii="Bahnschrift SemiBold" w:eastAsia="Helvetica Neue" w:hAnsi="Bahnschrift SemiBold" w:cs="Helvetica Neue"/>
-          <w:sz w:val="28"/>
-          <w:szCs w:val="28"/>
-        </w:rPr>
-        <w:t>|</w:t>
-      </w:r>
-      <w:r>
-        <w:rPr>
-          <w:rFonts w:ascii="Helvetica Neue" w:eastAsia="Helvetica Neue" w:hAnsi="Helvetica Neue" w:cs="Helvetica Neue"/>
-          <w:color w:val="4472C4"/>
-          <w:sz w:val="29"/>
-          <w:szCs w:val="29"/>
-        </w:rPr>
-        <w:t xml:space="preserve"> </w:t>
-      </w:r>
-      <w:proofErr w:type="spellStart"/>
-      <w:r>
-        <w:rPr>
-          <w:rFonts w:ascii="Bahnschrift SemiBold" w:eastAsia="Helvetica Neue" w:hAnsi="Bahnschrift SemiBold" w:cs="Helvetica Neue"/>
-          <w:sz w:val="28"/>
-          <w:szCs w:val="28"/>
-        </w:rPr>
-        <w:t>Condition_Statement</w:t>
-      </w:r>
-      <w:proofErr w:type="spellEnd"/>
-      <w:r>
-        <w:rPr>
-          <w:rFonts w:ascii="Bahnschrift SemiBold" w:eastAsia="Helvetica Neue" w:hAnsi="Bahnschrift SemiBold" w:cs="Helvetica Neue"/>
-          <w:sz w:val="28"/>
-          <w:szCs w:val="28"/>
-        </w:rPr>
-        <w:t>|</w:t>
-      </w:r>
-      <w:r>
-        <w:rPr>
-          <w:rFonts w:ascii="Helvetica Neue" w:eastAsia="Helvetica Neue" w:hAnsi="Helvetica Neue" w:cs="Helvetica Neue"/>
-          <w:color w:val="4472C4"/>
-          <w:sz w:val="29"/>
-          <w:szCs w:val="29"/>
-        </w:rPr>
-        <w:t xml:space="preserve"> </w:t>
-      </w:r>
-      <w:proofErr w:type="spellStart"/>
-      <w:r>
-        <w:rPr>
-          <w:rFonts w:ascii="Bahnschrift SemiBold" w:eastAsia="Helvetica Neue" w:hAnsi="Bahnschrift SemiBold" w:cs="Helvetica Neue"/>
-          <w:sz w:val="28"/>
-          <w:szCs w:val="28"/>
-        </w:rPr>
-        <w:t>If_Statement</w:t>
-      </w:r>
-      <w:proofErr w:type="spellEnd"/>
-      <w:r>
-        <w:rPr>
-          <w:rFonts w:ascii="Helvetica Neue" w:eastAsia="Helvetica Neue" w:hAnsi="Helvetica Neue" w:cs="Helvetica Neue"/>
-          <w:color w:val="4472C4"/>
-          <w:sz w:val="29"/>
-          <w:szCs w:val="29"/>
-        </w:rPr>
-        <w:t xml:space="preserve"> </w:t>
-      </w:r>
-      <w:r>
-        <w:rPr>
-          <w:rFonts w:ascii="Bahnschrift SemiBold" w:eastAsia="Helvetica Neue" w:hAnsi="Bahnschrift SemiBold" w:cs="Helvetica Neue"/>
-          <w:sz w:val="28"/>
-          <w:szCs w:val="28"/>
-        </w:rPr>
-        <w:t xml:space="preserve">| </w:t>
-      </w:r>
-      <w:proofErr w:type="spellStart"/>
-      <w:r>
-        <w:rPr>
-          <w:rFonts w:ascii="Bahnschrift SemiBold" w:eastAsia="Helvetica Neue" w:hAnsi="Bahnschrift SemiBold" w:cs="Helvetica Neue"/>
-          <w:sz w:val="28"/>
-          <w:szCs w:val="28"/>
-        </w:rPr>
-        <w:t>Repeat_Statement</w:t>
-      </w:r>
-      <w:proofErr w:type="spellEnd"/>
-      <w:r>
-        <w:rPr>
-          <w:rFonts w:ascii="Bahnschrift SemiBold" w:eastAsia="Helvetica Neue" w:hAnsi="Bahnschrift SemiBold" w:cs="Helvetica Neue"/>
-          <w:sz w:val="28"/>
-          <w:szCs w:val="28"/>
-        </w:rPr>
-        <w:t>)*</w:t>
-      </w:r>
-      <w:r>
-        <w:rPr>
-          <w:rFonts w:ascii="Helvetica Neue" w:eastAsia="Helvetica Neue" w:hAnsi="Helvetica Neue" w:cs="Helvetica Neue"/>
-          <w:color w:val="4472C4"/>
-          <w:sz w:val="29"/>
-          <w:szCs w:val="29"/>
-        </w:rPr>
-        <w:t xml:space="preserve"> </w:t>
-      </w:r>
-      <w:proofErr w:type="spellStart"/>
-      <w:r>
-        <w:rPr>
-          <w:rFonts w:ascii="Bahnschrift SemiBold" w:eastAsia="Helvetica Neue" w:hAnsi="Bahnschrift SemiBold" w:cs="Helvetica Neue"/>
-          <w:sz w:val="28"/>
-          <w:szCs w:val="28"/>
-        </w:rPr>
-        <w:t>Return_Statement</w:t>
-      </w:r>
-      <w:proofErr w:type="spellEnd"/>
-      <w:r>
-        <w:rPr>
-          <w:rFonts w:ascii="Bahnschrift SemiBold" w:eastAsia="Helvetica Neue" w:hAnsi="Bahnschrift SemiBold" w:cs="Helvetica Neue"/>
-          <w:sz w:val="28"/>
-          <w:szCs w:val="28"/>
-        </w:rPr>
-        <w:t>\s*</w:t>
-      </w:r>
-      <w:r>
-        <w:rPr>
-          <w:rFonts w:ascii="Bahnschrift SemiBold" w:eastAsia="Helvetica Neue" w:hAnsi="Bahnschrift SemiBold" w:cs="Helvetica Neue"/>
-          <w:sz w:val="28"/>
-          <w:szCs w:val="28"/>
-        </w:rPr>
-        <w:t>\}</w:t>
-      </w:r>
-    </w:p>
-    <w:p>
-      <w:pPr>
-        <w:pBdr>
-          <w:top w:val="nil"/>
-          <w:left w:val="nil"/>
-          <w:bottom w:val="nil"/>
-          <w:right w:val="nil"/>
-          <w:between w:val="nil"/>
-        </w:pBdr>
-        <w:spacing w:line="259" w:lineRule="auto"/>
-        <w:ind w:left="720"/>
-        <w:rPr>
-          <w:rFonts w:ascii="Bahnschrift SemiBold" w:eastAsia="Helvetica Neue" w:hAnsi="Bahnschrift SemiBold" w:cs="Helvetica Neue"/>
-          <w:sz w:val="28"/>
-          <w:szCs w:val="28"/>
-        </w:rPr>
-      </w:pPr>
-    </w:p>
-    <w:p>
-      <w:pPr>
-        <w:numPr>
-          <w:ilvl w:val="0"/>
-          <w:numId w:val="1"/>
-        </w:numPr>
-        <w:pBdr>
-          <w:top w:val="nil"/>
-          <w:left w:val="nil"/>
-          <w:bottom w:val="nil"/>
-          <w:right w:val="nil"/>
-          <w:between w:val="nil"/>
-        </w:pBdr>
-        <w:spacing w:line="259" w:lineRule="auto"/>
-        <w:ind w:left="630"/>
-        <w:jc w:val="both"/>
-        <w:rPr>
-          <w:rFonts w:ascii="Bahnschrift SemiBold" w:eastAsia="Helvetica Neue" w:hAnsi="Bahnschrift SemiBold" w:cs="Helvetica Neue"/>
-          <w:sz w:val="28"/>
-          <w:szCs w:val="28"/>
-        </w:rPr>
-      </w:pPr>
-      <w:proofErr w:type="spellStart"/>
-      <w:r>
-        <w:rPr>
-          <w:rFonts w:ascii="Bahnschrift SemiBold" w:eastAsia="Helvetica Neue" w:hAnsi="Bahnschrift SemiBold" w:cs="Helvetica Neue"/>
-          <w:sz w:val="28"/>
-          <w:szCs w:val="28"/>
-        </w:rPr>
-        <w:t>Function_Statement</w:t>
-      </w:r>
-      <w:proofErr w:type="spellEnd"/>
-      <w:r>
-        <w:rPr>
-          <w:rFonts w:ascii="Bahnschrift SemiBold" w:eastAsia="Helvetica Neue" w:hAnsi="Bahnschrift SemiBold" w:cs="Helvetica Neue"/>
-          <w:sz w:val="28"/>
-          <w:szCs w:val="28"/>
-        </w:rPr>
-        <w:t>:</w:t>
-      </w:r>
-    </w:p>
-    <w:p>
-      <w:pPr>
-        <w:pBdr>
-          <w:top w:val="nil"/>
-          <w:left w:val="nil"/>
-          <w:bottom w:val="nil"/>
-          <w:right w:val="nil"/>
-          <w:between w:val="nil"/>
-        </w:pBdr>
-        <w:spacing w:line="259" w:lineRule="auto"/>
-        <w:ind w:left="720"/>
-        <w:rPr>
-          <w:rFonts w:ascii="Bahnschrift SemiBold" w:eastAsia="Helvetica Neue" w:hAnsi="Bahnschrift SemiBold" w:cs="Helvetica Neue"/>
-          <w:sz w:val="28"/>
-          <w:szCs w:val="28"/>
-        </w:rPr>
-      </w:pPr>
-      <w:proofErr w:type="spellStart"/>
-      <w:r>
-        <w:rPr>
-          <w:rFonts w:ascii="Bahnschrift SemiBold" w:eastAsia="Helvetica Neue" w:hAnsi="Bahnschrift SemiBold" w:cs="Helvetica Neue"/>
-          <w:sz w:val="28"/>
-          <w:szCs w:val="28"/>
-        </w:rPr>
-        <w:t>Function_Declaration</w:t>
-      </w:r>
-      <w:proofErr w:type="spellEnd"/>
-      <w:r>
-        <w:rPr>
-          <w:rFonts w:ascii="Bahnschrift SemiBold" w:eastAsia="Helvetica Neue" w:hAnsi="Bahnschrift SemiBold" w:cs="Helvetica Neue"/>
-          <w:sz w:val="28"/>
-          <w:szCs w:val="28"/>
-        </w:rPr>
-        <w:t>\s</w:t>
-      </w:r>
-      <w:r>
-        <w:rPr>
-          <w:rFonts w:ascii="Bahnschrift SemiBold" w:eastAsia="Helvetica Neue" w:hAnsi="Bahnschrift SemiBold" w:cs="Helvetica Neue"/>
-          <w:sz w:val="28"/>
-          <w:szCs w:val="28"/>
-        </w:rPr>
-        <w:t>*</w:t>
-      </w:r>
-      <w:proofErr w:type="spellStart"/>
-      <w:r>
-        <w:rPr>
-          <w:rFonts w:ascii="Bahnschrift SemiBold" w:eastAsia="Helvetica Neue" w:hAnsi="Bahnschrift SemiBold" w:cs="Helvetica Neue"/>
-          <w:sz w:val="28"/>
-          <w:szCs w:val="28"/>
-        </w:rPr>
-        <w:t>Function_Body</w:t>
-      </w:r>
-      <w:proofErr w:type="spellEnd"/>
-    </w:p>
-    <w:p>
-      <w:pPr>
-        <w:pBdr>
-          <w:top w:val="nil"/>
-          <w:left w:val="nil"/>
-          <w:bottom w:val="nil"/>
-          <w:right w:val="nil"/>
-          <w:between w:val="nil"/>
-        </w:pBdr>
-        <w:spacing w:line="259" w:lineRule="auto"/>
-        <w:ind w:left="720"/>
-        <w:rPr>
-          <w:rFonts w:ascii="Bahnschrift SemiBold" w:eastAsia="Helvetica Neue" w:hAnsi="Bahnschrift SemiBold" w:cs="Helvetica Neue"/>
-          <w:sz w:val="28"/>
-          <w:szCs w:val="28"/>
-        </w:rPr>
-      </w:pPr>
-    </w:p>
-    <w:p>
-      <w:pPr>
-        <w:numPr>
-          <w:ilvl w:val="0"/>
-          <w:numId w:val="1"/>
-        </w:numPr>
-        <w:pBdr>
-          <w:top w:val="nil"/>
-          <w:left w:val="nil"/>
-          <w:bottom w:val="nil"/>
-          <w:right w:val="nil"/>
-          <w:between w:val="nil"/>
-        </w:pBdr>
-        <w:spacing w:line="259" w:lineRule="auto"/>
-        <w:ind w:left="630"/>
-        <w:jc w:val="both"/>
-        <w:rPr>
-          <w:rFonts w:ascii="Bahnschrift SemiBold" w:eastAsia="Helvetica Neue" w:hAnsi="Bahnschrift SemiBold" w:cs="Helvetica Neue"/>
-          <w:sz w:val="28"/>
-          <w:szCs w:val="28"/>
-        </w:rPr>
-      </w:pPr>
-      <w:proofErr w:type="spellStart"/>
-      <w:r>
-        <w:rPr>
-          <w:rFonts w:ascii="Bahnschrift SemiBold" w:eastAsia="Helvetica Neue" w:hAnsi="Bahnschrift SemiBold" w:cs="Helvetica Neue"/>
-          <w:sz w:val="28"/>
-          <w:szCs w:val="28"/>
-        </w:rPr>
-        <w:t>Main_Function</w:t>
-      </w:r>
-      <w:proofErr w:type="spellEnd"/>
-      <w:r>
-        <w:rPr>
-          <w:rFonts w:ascii="Bahnschrift SemiBold" w:eastAsia="Helvetica Neue" w:hAnsi="Bahnschrift SemiBold" w:cs="Helvetica Neue"/>
-          <w:sz w:val="28"/>
-          <w:szCs w:val="28"/>
-        </w:rPr>
-        <w:t>:</w:t>
-      </w:r>
-    </w:p>
-    <w:p>
-      <w:pPr>
-        <w:pBdr>
-          <w:top w:val="nil"/>
-          <w:left w:val="nil"/>
-          <w:bottom w:val="nil"/>
-          <w:right w:val="nil"/>
-          <w:between w:val="nil"/>
-        </w:pBdr>
-        <w:spacing w:line="259" w:lineRule="auto"/>
-        <w:ind w:left="720"/>
-        <w:rPr>
-          <w:rFonts w:ascii="Bahnschrift SemiBold" w:eastAsia="Helvetica Neue" w:hAnsi="Bahnschrift SemiBold" w:cs="Helvetica Neue"/>
-          <w:sz w:val="28"/>
-          <w:szCs w:val="28"/>
-        </w:rPr>
-      </w:pPr>
-      <w:r>
-        <w:rPr>
-          <w:rFonts w:ascii="Bahnschrift SemiBold" w:eastAsia="Helvetica Neue" w:hAnsi="Bahnschrift SemiBold" w:cs="Helvetica Neue"/>
-          <w:sz w:val="28"/>
-          <w:szCs w:val="28"/>
-        </w:rPr>
-        <w:t>Datatype\s+(main)</w:t>
-      </w:r>
-      <w:proofErr w:type="gramStart"/>
-      <w:r>
-        <w:rPr>
-          <w:rFonts w:ascii="Bahnschrift SemiBold" w:eastAsia="Helvetica Neue" w:hAnsi="Bahnschrift SemiBold" w:cs="Helvetica Neue"/>
-          <w:sz w:val="28"/>
-          <w:szCs w:val="28"/>
-        </w:rPr>
-        <w:t>\(</w:t>
-      </w:r>
-      <w:proofErr w:type="gramEnd"/>
-      <w:r>
-        <w:rPr>
-          <w:rFonts w:ascii="Bahnschrift SemiBold" w:eastAsia="Helvetica Neue" w:hAnsi="Bahnschrift SemiBold" w:cs="Helvetica Neue"/>
-          <w:sz w:val="28"/>
-          <w:szCs w:val="28"/>
-        </w:rPr>
-        <w:t>\)\s</w:t>
-      </w:r>
-      <w:r>
-        <w:rPr>
-          <w:rFonts w:ascii="Bahnschrift SemiBold" w:eastAsia="Helvetica Neue" w:hAnsi="Bahnschrift SemiBold" w:cs="Helvetica Neue"/>
-          <w:sz w:val="28"/>
-          <w:szCs w:val="28"/>
-        </w:rPr>
-        <w:t>*</w:t>
-      </w:r>
-      <w:proofErr w:type="spellStart"/>
-      <w:r>
-        <w:rPr>
-          <w:rFonts w:ascii="Bahnschrift SemiBold" w:eastAsia="Helvetica Neue" w:hAnsi="Bahnschrift SemiBold" w:cs="Helvetica Neue"/>
-          <w:sz w:val="28"/>
-          <w:szCs w:val="28"/>
-        </w:rPr>
-        <w:t>Function_Body</w:t>
-      </w:r>
-      <w:proofErr w:type="spellEnd"/>
-    </w:p>
-    <w:p>
-      <w:pPr>
-        <w:pBdr>
-          <w:top w:val="nil"/>
-          <w:left w:val="nil"/>
-          <w:bottom w:val="nil"/>
-          <w:right w:val="nil"/>
-          <w:between w:val="nil"/>
-        </w:pBdr>
-        <w:spacing w:line="259" w:lineRule="auto"/>
-        <w:ind w:left="720"/>
-        <w:rPr>
-          <w:rFonts w:ascii="Bahnschrift SemiBold" w:eastAsia="Helvetica Neue" w:hAnsi="Bahnschrift SemiBold" w:cs="Helvetica Neue"/>
-          <w:sz w:val="28"/>
-          <w:szCs w:val="28"/>
-        </w:rPr>
-      </w:pPr>
-    </w:p>
-    <w:p>
-      <w:pPr>
-        <w:numPr>
-          <w:ilvl w:val="0"/>
-          <w:numId w:val="1"/>
-        </w:numPr>
-        <w:pBdr>
-          <w:top w:val="nil"/>
-          <w:left w:val="nil"/>
-          <w:bottom w:val="nil"/>
-          <w:right w:val="nil"/>
-          <w:between w:val="nil"/>
-        </w:pBdr>
-        <w:spacing w:line="259" w:lineRule="auto"/>
-        <w:ind w:left="630"/>
-        <w:jc w:val="both"/>
-        <w:rPr>
-          <w:rFonts w:ascii="Bahnschrift SemiBold" w:eastAsia="Helvetica Neue" w:hAnsi="Bahnschrift SemiBold" w:cs="Helvetica Neue"/>
-          <w:sz w:val="28"/>
-          <w:szCs w:val="28"/>
-        </w:rPr>
-      </w:pPr>
-      <w:r>
-        <w:rPr>
-          <w:rFonts w:ascii="Bahnschrift SemiBold" w:eastAsia="Helvetica Neue" w:hAnsi="Bahnschrift SemiBold" w:cs="Helvetica Neue"/>
-          <w:sz w:val="28"/>
-          <w:szCs w:val="28"/>
-        </w:rPr>
-        <w:t>Program</w:t>
-      </w:r>
-      <w:r>
-        <w:rPr>
-          <w:rFonts w:ascii="Bahnschrift SemiBold" w:eastAsia="Helvetica Neue" w:hAnsi="Bahnschrift SemiBold" w:cs="Helvetica Neue"/>
-          <w:sz w:val="28"/>
-          <w:szCs w:val="28"/>
-        </w:rPr>
-        <w:t>:</w:t>
-      </w:r>
-    </w:p>
-    <w:p>
-      <w:pPr>
-        <w:pBdr>
-          <w:top w:val="nil"/>
-          <w:left w:val="nil"/>
-          <w:bottom w:val="nil"/>
-          <w:right w:val="nil"/>
-          <w:between w:val="nil"/>
-        </w:pBdr>
-        <w:spacing w:line="259" w:lineRule="auto"/>
-        <w:ind w:left="720"/>
-        <w:rPr>
-          <w:rFonts w:ascii="Bahnschrift SemiBold" w:eastAsia="Helvetica Neue" w:hAnsi="Bahnschrift SemiBold" w:cs="Helvetica Neue"/>
-          <w:sz w:val="28"/>
-          <w:szCs w:val="28"/>
-        </w:rPr>
-      </w:pPr>
-      <w:proofErr w:type="spellStart"/>
-      <w:r>
-        <w:rPr>
-          <w:rFonts w:ascii="Bahnschrift SemiBold" w:eastAsia="Helvetica Neue" w:hAnsi="Bahnschrift SemiBold" w:cs="Helvetica Neue"/>
-          <w:sz w:val="28"/>
-          <w:szCs w:val="28"/>
-        </w:rPr>
-        <w:t>Function_statement</w:t>
-      </w:r>
-      <w:proofErr w:type="spellEnd"/>
-      <w:r>
-        <w:rPr>
-          <w:rFonts w:ascii="Bahnschrift SemiBold" w:eastAsia="Helvetica Neue" w:hAnsi="Bahnschrift SemiBold" w:cs="Helvetica Neue"/>
-          <w:sz w:val="28"/>
-          <w:szCs w:val="28"/>
-        </w:rPr>
-        <w:t>*</w:t>
-      </w:r>
-      <w:r>
-        <w:rPr>
-          <w:rFonts w:ascii="Bahnschrift SemiBold" w:eastAsia="Helvetica Neue" w:hAnsi="Bahnschrift SemiBold" w:cs="Helvetica Neue"/>
-          <w:sz w:val="28"/>
-          <w:szCs w:val="28"/>
-        </w:rPr>
-        <w:t>\s</w:t>
-      </w:r>
-      <w:r>
-        <w:rPr>
-          <w:rFonts w:ascii="Bahnschrift SemiBold" w:eastAsia="Helvetica Neue" w:hAnsi="Bahnschrift SemiBold" w:cs="Helvetica Neue"/>
-          <w:sz w:val="28"/>
-          <w:szCs w:val="28"/>
-        </w:rPr>
-        <w:t>*</w:t>
-      </w:r>
-      <w:proofErr w:type="spellStart"/>
-      <w:r>
-        <w:rPr>
-          <w:rFonts w:ascii="Bahnschrift SemiBold" w:eastAsia="Helvetica Neue" w:hAnsi="Bahnschrift SemiBold" w:cs="Helvetica Neue"/>
-          <w:sz w:val="28"/>
-          <w:szCs w:val="28"/>
-        </w:rPr>
-        <w:t>Main_Function</w:t>
-      </w:r>
-      <w:proofErr w:type="spellEnd"/>
-    </w:p>
-    <w:p>
-      <w:pPr>
-        <w:pBdr>
-          <w:top w:val="nil"/>
-          <w:left w:val="nil"/>
-          <w:bottom w:val="nil"/>
-          <w:right w:val="nil"/>
-          <w:between w:val="nil"/>
-        </w:pBdr>
-        <w:spacing w:line="259" w:lineRule="auto"/>
-        <w:ind w:left="720"/>
-        <w:rPr>
-          <w:rFonts w:ascii="Bahnschrift SemiBold" w:hAnsi="Bahnschrift SemiBold"/>
-          <w:sz w:val="28"/>
-          <w:szCs w:val="28"/>
-        </w:rPr>
-      </w:pPr>
     </w:p>
     <w:p>
       <w:pPr>

</xml_diff>

<commit_message>
Completed Parser and Fixed Bugs in CFG
Co-Authored-By: Nada Adel <79041556+Nada57246@users.noreply.github.com>
Co-Authored-By: Steven Sameh Soliman <42946298+stevensameh@users.noreply.github.com>
</commit_message>
<xml_diff>
--- a/CFG.docx
+++ b/CFG.docx
@@ -1121,6 +1121,41 @@
         <w:t>Repeat_Statement</w:t>
       </w:r>
       <w:proofErr w:type="spellEnd"/>
+    </w:p>
+    <w:p>
+      <w:pPr>
+        <w:pStyle w:val="ListParagraph"/>
+        <w:ind w:left="3600"/>
+        <w:rPr>
+          <w:rFonts w:ascii="Bahnschrift SemiBold" w:hAnsi="Bahnschrift SemiBold"/>
+          <w:b/>
+          <w:bCs/>
+          <w:sz w:val="28"/>
+          <w:szCs w:val="28"/>
+        </w:rPr>
+      </w:pPr>
+      <w:r>
+        <w:rPr>
+          <w:rFonts w:ascii="Bahnschrift SemiBold" w:hAnsi="Bahnschrift SemiBold"/>
+          <w:b/>
+          <w:bCs/>
+          <w:sz w:val="28"/>
+          <w:szCs w:val="28"/>
+        </w:rPr>
+        <w:t xml:space="preserve">   </w:t>
+      </w:r>
+      <w:proofErr w:type="spellStart"/>
+      <w:r>
+        <w:rPr>
+          <w:rFonts w:ascii="Bahnschrift SemiBold" w:hAnsi="Bahnschrift SemiBold"/>
+          <w:b/>
+          <w:bCs/>
+          <w:sz w:val="28"/>
+          <w:szCs w:val="28"/>
+        </w:rPr>
+        <w:t>Function_Call</w:t>
+      </w:r>
+      <w:proofErr w:type="spellEnd"/>
       <w:r>
         <w:rPr>
           <w:rFonts w:ascii="Bahnschrift SemiBold" w:hAnsi="Bahnschrift SemiBold"/>
@@ -1158,6 +1193,23 @@
           <w:szCs w:val="28"/>
         </w:rPr>
         <w:t xml:space="preserve"> </w:t>
+      </w:r>
+    </w:p>
+    <w:p>
+      <w:pPr>
+        <w:rPr>
+          <w:rFonts w:ascii="Bahnschrift SemiBold" w:hAnsi="Bahnschrift SemiBold"/>
+          <w:sz w:val="28"/>
+          <w:szCs w:val="28"/>
+        </w:rPr>
+      </w:pPr>
+      <w:r>
+        <w:rPr>
+          <w:rFonts w:ascii="Bahnschrift SemiBold" w:hAnsi="Bahnschrift SemiBold"/>
+          <w:sz w:val="28"/>
+          <w:szCs w:val="28"/>
+        </w:rPr>
+        <w:br w:type="page"/>
       </w:r>
     </w:p>
     <w:p>
@@ -1179,6 +1231,7 @@
           <w:sz w:val="28"/>
           <w:szCs w:val="28"/>
         </w:rPr>
+        <w:lastRenderedPageBreak/>
         <w:t>Function_Declaration</w:t>
       </w:r>
       <w:proofErr w:type="spellEnd"/>
@@ -1207,7 +1260,6 @@
           <w:sz w:val="28"/>
           <w:szCs w:val="28"/>
         </w:rPr>
-        <w:lastRenderedPageBreak/>
         <w:t>Function_Declaration</w:t>
       </w:r>
       <w:proofErr w:type="spellEnd"/>
@@ -1668,14 +1720,6 @@
         <w:t>Coniditon_Statement</w:t>
       </w:r>
       <w:proofErr w:type="spellEnd"/>
-      <w:r>
-        <w:rPr>
-          <w:rFonts w:ascii="Bahnschrift SemiBold" w:hAnsi="Bahnschrift SemiBold"/>
-          <w:sz w:val="28"/>
-          <w:szCs w:val="28"/>
-        </w:rPr>
-        <w:t>;</w:t>
-      </w:r>
     </w:p>
     <w:p>
       <w:pPr>
@@ -2175,39 +2219,18 @@
     </w:p>
     <w:p>
       <w:pPr>
-        <w:ind w:firstLine="720"/>
-        <w:rPr>
-          <w:rFonts w:ascii="Bahnschrift SemiBold" w:hAnsi="Bahnschrift SemiBold"/>
-          <w:sz w:val="28"/>
-          <w:szCs w:val="28"/>
-        </w:rPr>
-      </w:pPr>
-    </w:p>
-    <w:p>
-      <w:pPr>
-        <w:ind w:firstLine="720"/>
-        <w:rPr>
-          <w:rFonts w:ascii="Bahnschrift SemiBold" w:hAnsi="Bahnschrift SemiBold"/>
-          <w:sz w:val="28"/>
-          <w:szCs w:val="28"/>
-        </w:rPr>
-      </w:pPr>
-    </w:p>
-    <w:p>
-      <w:pPr>
-        <w:rPr>
-          <w:rFonts w:ascii="Bahnschrift SemiBold" w:hAnsi="Bahnschrift SemiBold"/>
-          <w:sz w:val="28"/>
-          <w:szCs w:val="28"/>
-        </w:rPr>
-      </w:pPr>
-      <w:r>
-        <w:rPr>
-          <w:rFonts w:ascii="Bahnschrift SemiBold" w:hAnsi="Bahnschrift SemiBold"/>
-          <w:sz w:val="28"/>
-          <w:szCs w:val="28"/>
-        </w:rPr>
-        <w:lastRenderedPageBreak/>
+        <w:rPr>
+          <w:rFonts w:ascii="Bahnschrift SemiBold" w:hAnsi="Bahnschrift SemiBold"/>
+          <w:sz w:val="28"/>
+          <w:szCs w:val="28"/>
+        </w:rPr>
+      </w:pPr>
+      <w:r>
+        <w:rPr>
+          <w:rFonts w:ascii="Bahnschrift SemiBold" w:hAnsi="Bahnschrift SemiBold"/>
+          <w:sz w:val="28"/>
+          <w:szCs w:val="28"/>
+        </w:rPr>
         <w:br w:type="page"/>
       </w:r>
     </w:p>
@@ -3530,6 +3553,23 @@
     </w:p>
     <w:p>
       <w:pPr>
+        <w:rPr>
+          <w:rFonts w:ascii="Bahnschrift SemiBold" w:eastAsia="Helvetica Neue" w:hAnsi="Bahnschrift SemiBold" w:cs="Helvetica Neue"/>
+          <w:sz w:val="28"/>
+          <w:szCs w:val="28"/>
+        </w:rPr>
+      </w:pPr>
+      <w:r>
+        <w:rPr>
+          <w:rFonts w:ascii="Bahnschrift SemiBold" w:eastAsia="Helvetica Neue" w:hAnsi="Bahnschrift SemiBold" w:cs="Helvetica Neue"/>
+          <w:sz w:val="28"/>
+          <w:szCs w:val="28"/>
+        </w:rPr>
+        <w:br w:type="page"/>
+      </w:r>
+    </w:p>
+    <w:p>
+      <w:pPr>
         <w:numPr>
           <w:ilvl w:val="0"/>
           <w:numId w:val="1"/>
@@ -3556,6 +3596,7 @@
           <w:sz w:val="28"/>
           <w:szCs w:val="28"/>
         </w:rPr>
+        <w:lastRenderedPageBreak/>
         <w:t>Equation:</w:t>
       </w:r>
     </w:p>
@@ -3583,7 +3624,6 @@
           <w:sz w:val="28"/>
           <w:szCs w:val="28"/>
         </w:rPr>
-        <w:lastRenderedPageBreak/>
         <w:t>Equation</w:t>
       </w:r>
       <w:r>
@@ -3608,25 +3648,41 @@
           <w:sz w:val="28"/>
           <w:szCs w:val="28"/>
         </w:rPr>
-        <w:t xml:space="preserve"> (Term </w:t>
-      </w:r>
-      <w:proofErr w:type="spellStart"/>
-      <w:r>
-        <w:rPr>
-          <w:rFonts w:ascii="Bahnschrift SemiBold" w:eastAsia="Helvetica Neue" w:hAnsi="Bahnschrift SemiBold" w:cs="Helvetica Neue"/>
-          <w:sz w:val="28"/>
-          <w:szCs w:val="28"/>
-        </w:rPr>
-        <w:t>Term_after_operator</w:t>
-      </w:r>
-      <w:proofErr w:type="spellEnd"/>
-      <w:r>
-        <w:rPr>
-          <w:rFonts w:ascii="Bahnschrift SemiBold" w:eastAsia="Helvetica Neue" w:hAnsi="Bahnschrift SemiBold" w:cs="Helvetica Neue"/>
-          <w:sz w:val="28"/>
-          <w:szCs w:val="28"/>
-        </w:rPr>
-        <w:t xml:space="preserve">) | </w:t>
+        <w:t xml:space="preserve"> </w:t>
+      </w:r>
+      <w:proofErr w:type="spellStart"/>
+      <w:r>
+        <w:rPr>
+          <w:rFonts w:ascii="Bahnschrift SemiBold" w:eastAsia="Helvetica Neue" w:hAnsi="Bahnschrift SemiBold" w:cs="Helvetica Neue"/>
+          <w:sz w:val="28"/>
+          <w:szCs w:val="28"/>
+        </w:rPr>
+        <w:t>Term_</w:t>
+      </w:r>
+      <w:r>
+        <w:rPr>
+          <w:rFonts w:ascii="Bahnschrift SemiBold" w:eastAsia="Helvetica Neue" w:hAnsi="Bahnschrift SemiBold" w:cs="Helvetica Neue"/>
+          <w:sz w:val="28"/>
+          <w:szCs w:val="28"/>
+        </w:rPr>
+        <w:t>before</w:t>
+      </w:r>
+      <w:r>
+        <w:rPr>
+          <w:rFonts w:ascii="Bahnschrift SemiBold" w:eastAsia="Helvetica Neue" w:hAnsi="Bahnschrift SemiBold" w:cs="Helvetica Neue"/>
+          <w:sz w:val="28"/>
+          <w:szCs w:val="28"/>
+        </w:rPr>
+        <w:t>_operator</w:t>
+      </w:r>
+      <w:proofErr w:type="spellEnd"/>
+      <w:r>
+        <w:rPr>
+          <w:rFonts w:ascii="Bahnschrift SemiBold" w:eastAsia="Helvetica Neue" w:hAnsi="Bahnschrift SemiBold" w:cs="Helvetica Neue"/>
+          <w:sz w:val="28"/>
+          <w:szCs w:val="28"/>
+        </w:rPr>
+        <w:t xml:space="preserve"> </w:t>
       </w:r>
     </w:p>
     <w:p>
@@ -3653,25 +3709,31 @@
           <w:sz w:val="28"/>
           <w:szCs w:val="28"/>
         </w:rPr>
-        <w:t>(</w:t>
-      </w:r>
-      <w:proofErr w:type="spellStart"/>
-      <w:r>
-        <w:rPr>
-          <w:rFonts w:ascii="Bahnschrift SemiBold" w:eastAsia="Helvetica Neue" w:hAnsi="Bahnschrift SemiBold" w:cs="Helvetica Neue"/>
-          <w:sz w:val="28"/>
-          <w:szCs w:val="28"/>
-        </w:rPr>
-        <w:t>Terms_before_operator</w:t>
-      </w:r>
-      <w:proofErr w:type="spellEnd"/>
-      <w:r>
-        <w:rPr>
-          <w:rFonts w:ascii="Bahnschrift SemiBold" w:eastAsia="Helvetica Neue" w:hAnsi="Bahnschrift SemiBold" w:cs="Helvetica Neue"/>
-          <w:sz w:val="28"/>
-          <w:szCs w:val="28"/>
-        </w:rPr>
-        <w:t xml:space="preserve"> \(Equation\) </w:t>
+        <w:t>(Term</w:t>
+      </w:r>
+      <w:r>
+        <w:rPr>
+          <w:rFonts w:ascii="Bahnschrift SemiBold" w:eastAsia="Helvetica Neue" w:hAnsi="Bahnschrift SemiBold" w:cs="Helvetica Neue"/>
+          <w:sz w:val="28"/>
+          <w:szCs w:val="28"/>
+        </w:rPr>
+        <w:t xml:space="preserve"> </w:t>
+      </w:r>
+      <w:r>
+        <w:rPr>
+          <w:rFonts w:ascii="Bahnschrift SemiBold" w:eastAsia="Helvetica Neue" w:hAnsi="Bahnschrift SemiBold" w:cs="Helvetica Neue"/>
+          <w:sz w:val="28"/>
+          <w:szCs w:val="28"/>
+        </w:rPr>
+        <w:t>| (</w:t>
+      </w:r>
+      <w:r>
+        <w:rPr>
+          <w:rFonts w:ascii="Bahnschrift SemiBold" w:eastAsia="Helvetica Neue" w:hAnsi="Bahnschrift SemiBold" w:cs="Helvetica Neue"/>
+          <w:sz w:val="28"/>
+          <w:szCs w:val="28"/>
+        </w:rPr>
+        <w:t xml:space="preserve">\(Equation\) </w:t>
       </w:r>
       <w:proofErr w:type="spellStart"/>
       <w:r>
@@ -3689,17 +3751,15 @@
           <w:sz w:val="28"/>
           <w:szCs w:val="28"/>
         </w:rPr>
-        <w:t xml:space="preserve">) | </w:t>
-      </w:r>
-      <w:r>
-        <w:rPr>
-          <w:rFonts w:ascii="Bahnschrift SemiBold" w:hAnsi="Bahnschrift SemiBold"/>
-          <w:b/>
-          <w:bCs/>
-          <w:sz w:val="28"/>
-          <w:szCs w:val="28"/>
-        </w:rPr>
-        <w:t>ε</w:t>
+        <w:t>)</w:t>
+      </w:r>
+      <w:r>
+        <w:rPr>
+          <w:rFonts w:ascii="Bahnschrift SemiBold" w:eastAsia="Helvetica Neue" w:hAnsi="Bahnschrift SemiBold" w:cs="Helvetica Neue"/>
+          <w:sz w:val="28"/>
+          <w:szCs w:val="28"/>
+        </w:rPr>
+        <w:t>)</w:t>
       </w:r>
     </w:p>
     <w:p>
@@ -3911,6 +3971,24 @@
         </w:rPr>
         <w:t>)</w:t>
       </w:r>
+    </w:p>
+    <w:p>
+      <w:pPr>
+        <w:pBdr>
+          <w:top w:val="nil"/>
+          <w:left w:val="nil"/>
+          <w:bottom w:val="nil"/>
+          <w:right w:val="nil"/>
+          <w:between w:val="nil"/>
+        </w:pBdr>
+        <w:spacing w:line="259" w:lineRule="auto"/>
+        <w:jc w:val="both"/>
+        <w:rPr>
+          <w:rFonts w:ascii="Bahnschrift SemiBold" w:eastAsia="Helvetica Neue" w:hAnsi="Bahnschrift SemiBold" w:cs="Helvetica Neue"/>
+          <w:sz w:val="28"/>
+          <w:szCs w:val="28"/>
+        </w:rPr>
+      </w:pPr>
     </w:p>
     <w:p>
       <w:pPr>

</xml_diff>

<commit_message>
Added Terminals Section in CFG
</commit_message>
<xml_diff>
--- a/CFG.docx
+++ b/CFG.docx
@@ -113,13 +113,24 @@
     </w:p>
     <w:p>
       <w:pPr>
-        <w:ind w:left="720"/>
-        <w:rPr>
-          <w:rFonts w:ascii="Bahnschrift SemiBold" w:hAnsi="Bahnschrift SemiBold"/>
-          <w:sz w:val="28"/>
-          <w:szCs w:val="28"/>
-        </w:rPr>
-      </w:pPr>
+        <w:rPr>
+          <w:rFonts w:ascii="Bahnschrift SemiBold" w:hAnsi="Bahnschrift SemiBold"/>
+          <w:sz w:val="36"/>
+          <w:szCs w:val="36"/>
+          <w:u w:val="single"/>
+        </w:rPr>
+      </w:pPr>
+      <w:r>
+        <w:rPr>
+          <w:rFonts w:ascii="Bahnschrift SemiBold" w:hAnsi="Bahnschrift SemiBold"/>
+          <w:b/>
+          <w:bCs/>
+          <w:sz w:val="36"/>
+          <w:szCs w:val="36"/>
+          <w:u w:val="single"/>
+        </w:rPr>
+        <w:t>Production Rules:</w:t>
+      </w:r>
     </w:p>
     <w:p>
       <w:pPr>
@@ -2950,7 +2961,7 @@
           <w:between w:val="nil"/>
         </w:pBdr>
         <w:spacing w:line="259" w:lineRule="auto"/>
-        <w:ind w:hanging="450"/>
+        <w:ind w:left="630"/>
         <w:jc w:val="both"/>
         <w:rPr>
           <w:rFonts w:ascii="Bahnschrift SemiBold" w:eastAsia="Helvetica Neue" w:hAnsi="Bahnschrift SemiBold" w:cs="Helvetica Neue"/>
@@ -2965,16 +2976,24 @@
           <w:sz w:val="28"/>
           <w:szCs w:val="28"/>
         </w:rPr>
-        <w:t>Data_Type</w:t>
-      </w:r>
-      <w:proofErr w:type="spellEnd"/>
-      <w:r>
-        <w:rPr>
-          <w:rFonts w:ascii="Bahnschrift SemiBold" w:eastAsia="Helvetica Neue" w:hAnsi="Bahnschrift SemiBold" w:cs="Helvetica Neue"/>
-          <w:sz w:val="28"/>
-          <w:szCs w:val="28"/>
-        </w:rPr>
-        <w:t xml:space="preserve">: </w:t>
+        <w:t>Assignment_Statement</w:t>
+      </w:r>
+      <w:proofErr w:type="spellEnd"/>
+      <w:r>
+        <w:rPr>
+          <w:rFonts w:ascii="Bahnschrift SemiBold" w:eastAsia="Helvetica Neue" w:hAnsi="Bahnschrift SemiBold" w:cs="Helvetica Neue"/>
+          <w:sz w:val="28"/>
+          <w:szCs w:val="28"/>
+        </w:rPr>
+        <w:t>:</w:t>
+      </w:r>
+      <w:r>
+        <w:rPr>
+          <w:rFonts w:ascii="Bahnschrift SemiBold" w:eastAsia="Helvetica Neue" w:hAnsi="Bahnschrift SemiBold" w:cs="Helvetica Neue"/>
+          <w:sz w:val="28"/>
+          <w:szCs w:val="28"/>
+        </w:rPr>
+        <w:t xml:space="preserve"> </w:t>
       </w:r>
     </w:p>
     <w:p>
@@ -2987,7 +3006,7 @@
           <w:between w:val="nil"/>
         </w:pBdr>
         <w:spacing w:line="259" w:lineRule="auto"/>
-        <w:ind w:left="1440"/>
+        <w:ind w:left="720" w:firstLine="720"/>
         <w:jc w:val="both"/>
         <w:rPr>
           <w:rFonts w:ascii="Bahnschrift SemiBold" w:eastAsia="Helvetica Neue" w:hAnsi="Bahnschrift SemiBold" w:cs="Helvetica Neue"/>
@@ -3002,16 +3021,34 @@
           <w:sz w:val="28"/>
           <w:szCs w:val="28"/>
         </w:rPr>
-        <w:t>Data_Type</w:t>
-      </w:r>
-      <w:proofErr w:type="spellEnd"/>
-      <w:r>
-        <w:rPr>
-          <w:rFonts w:ascii="Bahnschrift SemiBold" w:eastAsia="Helvetica Neue" w:hAnsi="Bahnschrift SemiBold" w:cs="Helvetica Neue"/>
-          <w:sz w:val="28"/>
-          <w:szCs w:val="28"/>
-        </w:rPr>
-        <w:t xml:space="preserve"> -&gt; int | float | string</w:t>
+        <w:t>Assignment_Statement</w:t>
+      </w:r>
+      <w:proofErr w:type="spellEnd"/>
+      <w:r>
+        <w:rPr>
+          <w:rFonts w:ascii="Bahnschrift SemiBold" w:eastAsia="Helvetica Neue" w:hAnsi="Bahnschrift SemiBold" w:cs="Helvetica Neue"/>
+          <w:sz w:val="28"/>
+          <w:szCs w:val="28"/>
+        </w:rPr>
+        <w:t xml:space="preserve"> -&gt; </w:t>
+      </w:r>
+      <w:proofErr w:type="gramStart"/>
+      <w:r>
+        <w:rPr>
+          <w:rFonts w:ascii="Bahnschrift SemiBold" w:eastAsia="Helvetica Neue" w:hAnsi="Bahnschrift SemiBold" w:cs="Helvetica Neue"/>
+          <w:sz w:val="28"/>
+          <w:szCs w:val="28"/>
+        </w:rPr>
+        <w:t>Identifier :</w:t>
+      </w:r>
+      <w:proofErr w:type="gramEnd"/>
+      <w:r>
+        <w:rPr>
+          <w:rFonts w:ascii="Bahnschrift SemiBold" w:eastAsia="Helvetica Neue" w:hAnsi="Bahnschrift SemiBold" w:cs="Helvetica Neue"/>
+          <w:sz w:val="28"/>
+          <w:szCs w:val="28"/>
+        </w:rPr>
+        <w:t>= Expression</w:t>
       </w:r>
     </w:p>
     <w:p>
@@ -3024,7 +3061,7 @@
           <w:between w:val="nil"/>
         </w:pBdr>
         <w:spacing w:line="259" w:lineRule="auto"/>
-        <w:ind w:left="1440"/>
+        <w:ind w:left="630"/>
         <w:jc w:val="both"/>
         <w:rPr>
           <w:rFonts w:ascii="Bahnschrift SemiBold" w:eastAsia="Helvetica Neue" w:hAnsi="Bahnschrift SemiBold" w:cs="Helvetica Neue"/>
@@ -3055,16 +3092,14 @@
           <w:szCs w:val="28"/>
         </w:rPr>
       </w:pPr>
-      <w:proofErr w:type="spellStart"/>
-      <w:r>
-        <w:rPr>
-          <w:rFonts w:ascii="Bahnschrift SemiBold" w:eastAsia="Helvetica Neue" w:hAnsi="Bahnschrift SemiBold" w:cs="Helvetica Neue"/>
-          <w:sz w:val="28"/>
-          <w:szCs w:val="28"/>
-        </w:rPr>
-        <w:t>Assignment_Statement</w:t>
-      </w:r>
-      <w:proofErr w:type="spellEnd"/>
+      <w:r>
+        <w:rPr>
+          <w:rFonts w:ascii="Bahnschrift SemiBold" w:eastAsia="Helvetica Neue" w:hAnsi="Bahnschrift SemiBold" w:cs="Helvetica Neue"/>
+          <w:sz w:val="28"/>
+          <w:szCs w:val="28"/>
+        </w:rPr>
+        <w:t>Expression</w:t>
+      </w:r>
       <w:r>
         <w:rPr>
           <w:rFonts w:ascii="Bahnschrift SemiBold" w:eastAsia="Helvetica Neue" w:hAnsi="Bahnschrift SemiBold" w:cs="Helvetica Neue"/>
@@ -3072,14 +3107,6 @@
           <w:szCs w:val="28"/>
         </w:rPr>
         <w:t>:</w:t>
-      </w:r>
-      <w:r>
-        <w:rPr>
-          <w:rFonts w:ascii="Bahnschrift SemiBold" w:eastAsia="Helvetica Neue" w:hAnsi="Bahnschrift SemiBold" w:cs="Helvetica Neue"/>
-          <w:sz w:val="28"/>
-          <w:szCs w:val="28"/>
-        </w:rPr>
-        <w:t xml:space="preserve"> </w:t>
       </w:r>
     </w:p>
     <w:p>
@@ -3092,7 +3119,7 @@
           <w:between w:val="nil"/>
         </w:pBdr>
         <w:spacing w:line="259" w:lineRule="auto"/>
-        <w:ind w:left="720" w:firstLine="720"/>
+        <w:ind w:left="1440"/>
         <w:jc w:val="both"/>
         <w:rPr>
           <w:rFonts w:ascii="Bahnschrift SemiBold" w:eastAsia="Helvetica Neue" w:hAnsi="Bahnschrift SemiBold" w:cs="Helvetica Neue"/>
@@ -3100,41 +3127,13 @@
           <w:szCs w:val="28"/>
         </w:rPr>
       </w:pPr>
-      <w:proofErr w:type="spellStart"/>
-      <w:r>
-        <w:rPr>
-          <w:rFonts w:ascii="Bahnschrift SemiBold" w:eastAsia="Helvetica Neue" w:hAnsi="Bahnschrift SemiBold" w:cs="Helvetica Neue"/>
-          <w:sz w:val="28"/>
-          <w:szCs w:val="28"/>
-        </w:rPr>
-        <w:t>Assignment_Statement</w:t>
-      </w:r>
-      <w:proofErr w:type="spellEnd"/>
-      <w:r>
-        <w:rPr>
-          <w:rFonts w:ascii="Bahnschrift SemiBold" w:eastAsia="Helvetica Neue" w:hAnsi="Bahnschrift SemiBold" w:cs="Helvetica Neue"/>
-          <w:sz w:val="28"/>
-          <w:szCs w:val="28"/>
-        </w:rPr>
-        <w:t xml:space="preserve"> -&gt; </w:t>
-      </w:r>
-      <w:proofErr w:type="gramStart"/>
-      <w:r>
-        <w:rPr>
-          <w:rFonts w:ascii="Bahnschrift SemiBold" w:eastAsia="Helvetica Neue" w:hAnsi="Bahnschrift SemiBold" w:cs="Helvetica Neue"/>
-          <w:sz w:val="28"/>
-          <w:szCs w:val="28"/>
-        </w:rPr>
-        <w:t>Identifier :</w:t>
-      </w:r>
-      <w:proofErr w:type="gramEnd"/>
-      <w:r>
-        <w:rPr>
-          <w:rFonts w:ascii="Bahnschrift SemiBold" w:eastAsia="Helvetica Neue" w:hAnsi="Bahnschrift SemiBold" w:cs="Helvetica Neue"/>
-          <w:sz w:val="28"/>
-          <w:szCs w:val="28"/>
-        </w:rPr>
-        <w:t>= Expression</w:t>
+      <w:r>
+        <w:rPr>
+          <w:rFonts w:ascii="Bahnschrift SemiBold" w:eastAsia="Helvetica Neue" w:hAnsi="Bahnschrift SemiBold" w:cs="Helvetica Neue"/>
+          <w:sz w:val="28"/>
+          <w:szCs w:val="28"/>
+        </w:rPr>
+        <w:t>Expression -&gt; string | Term | Equation</w:t>
       </w:r>
     </w:p>
     <w:p>
@@ -3147,7 +3146,7 @@
           <w:between w:val="nil"/>
         </w:pBdr>
         <w:spacing w:line="259" w:lineRule="auto"/>
-        <w:ind w:left="630"/>
+        <w:ind w:left="1440"/>
         <w:jc w:val="both"/>
         <w:rPr>
           <w:rFonts w:ascii="Bahnschrift SemiBold" w:eastAsia="Helvetica Neue" w:hAnsi="Bahnschrift SemiBold" w:cs="Helvetica Neue"/>
@@ -3184,15 +3183,15 @@
           <w:sz w:val="28"/>
           <w:szCs w:val="28"/>
         </w:rPr>
-        <w:t>Expression</w:t>
-      </w:r>
-      <w:r>
-        <w:rPr>
-          <w:rFonts w:ascii="Bahnschrift SemiBold" w:eastAsia="Helvetica Neue" w:hAnsi="Bahnschrift SemiBold" w:cs="Helvetica Neue"/>
-          <w:sz w:val="28"/>
-          <w:szCs w:val="28"/>
-        </w:rPr>
-        <w:t>:</w:t>
+        <w:t>Term</w:t>
+      </w:r>
+      <w:r>
+        <w:rPr>
+          <w:rFonts w:ascii="Bahnschrift SemiBold" w:eastAsia="Helvetica Neue" w:hAnsi="Bahnschrift SemiBold" w:cs="Helvetica Neue"/>
+          <w:sz w:val="28"/>
+          <w:szCs w:val="28"/>
+        </w:rPr>
+        <w:t xml:space="preserve">: </w:t>
       </w:r>
     </w:p>
     <w:p>
@@ -3219,8 +3218,18 @@
           <w:sz w:val="28"/>
           <w:szCs w:val="28"/>
         </w:rPr>
-        <w:t>Expression -&gt; string | Term | Equation</w:t>
-      </w:r>
+        <w:t xml:space="preserve">Term -&gt; Number | Identifier | </w:t>
+      </w:r>
+      <w:proofErr w:type="spellStart"/>
+      <w:r>
+        <w:rPr>
+          <w:rFonts w:ascii="Bahnschrift SemiBold" w:eastAsia="Helvetica Neue" w:hAnsi="Bahnschrift SemiBold" w:cs="Helvetica Neue"/>
+          <w:sz w:val="28"/>
+          <w:szCs w:val="28"/>
+        </w:rPr>
+        <w:t>Function_Call</w:t>
+      </w:r>
+      <w:proofErr w:type="spellEnd"/>
     </w:p>
     <w:p>
       <w:pPr>
@@ -3263,14 +3272,16 @@
           <w:szCs w:val="28"/>
         </w:rPr>
       </w:pPr>
-      <w:r>
-        <w:rPr>
-          <w:rFonts w:ascii="Bahnschrift SemiBold" w:eastAsia="Helvetica Neue" w:hAnsi="Bahnschrift SemiBold" w:cs="Helvetica Neue"/>
-          <w:sz w:val="28"/>
-          <w:szCs w:val="28"/>
-        </w:rPr>
-        <w:t>Term</w:t>
-      </w:r>
+      <w:proofErr w:type="spellStart"/>
+      <w:r>
+        <w:rPr>
+          <w:rFonts w:ascii="Bahnschrift SemiBold" w:eastAsia="Helvetica Neue" w:hAnsi="Bahnschrift SemiBold" w:cs="Helvetica Neue"/>
+          <w:sz w:val="28"/>
+          <w:szCs w:val="28"/>
+        </w:rPr>
+        <w:t>Function_Call</w:t>
+      </w:r>
+      <w:proofErr w:type="spellEnd"/>
       <w:r>
         <w:rPr>
           <w:rFonts w:ascii="Bahnschrift SemiBold" w:eastAsia="Helvetica Neue" w:hAnsi="Bahnschrift SemiBold" w:cs="Helvetica Neue"/>
@@ -3290,7 +3301,7 @@
           <w:between w:val="nil"/>
         </w:pBdr>
         <w:spacing w:line="259" w:lineRule="auto"/>
-        <w:ind w:left="1440"/>
+        <w:ind w:left="1350" w:firstLine="90"/>
         <w:jc w:val="both"/>
         <w:rPr>
           <w:rFonts w:ascii="Bahnschrift SemiBold" w:eastAsia="Helvetica Neue" w:hAnsi="Bahnschrift SemiBold" w:cs="Helvetica Neue"/>
@@ -3298,14 +3309,6 @@
           <w:szCs w:val="28"/>
         </w:rPr>
       </w:pPr>
-      <w:r>
-        <w:rPr>
-          <w:rFonts w:ascii="Bahnschrift SemiBold" w:eastAsia="Helvetica Neue" w:hAnsi="Bahnschrift SemiBold" w:cs="Helvetica Neue"/>
-          <w:sz w:val="28"/>
-          <w:szCs w:val="28"/>
-        </w:rPr>
-        <w:t xml:space="preserve">Term -&gt; Number | Identifier | </w:t>
-      </w:r>
       <w:proofErr w:type="spellStart"/>
       <w:r>
         <w:rPr>
@@ -3316,9 +3319,72 @@
         <w:t>Function_Call</w:t>
       </w:r>
       <w:proofErr w:type="spellEnd"/>
-    </w:p>
-    <w:p>
-      <w:pPr>
+      <w:r>
+        <w:rPr>
+          <w:rFonts w:ascii="Bahnschrift SemiBold" w:eastAsia="Helvetica Neue" w:hAnsi="Bahnschrift SemiBold" w:cs="Helvetica Neue"/>
+          <w:sz w:val="28"/>
+          <w:szCs w:val="28"/>
+        </w:rPr>
+        <w:t xml:space="preserve"> -&gt; Identifier (</w:t>
+      </w:r>
+      <w:r>
+        <w:rPr>
+          <w:rFonts w:ascii="Bahnschrift SemiBold" w:hAnsi="Bahnschrift SemiBold"/>
+          <w:b/>
+          <w:bCs/>
+          <w:sz w:val="28"/>
+          <w:szCs w:val="28"/>
+        </w:rPr>
+        <w:t>ε</w:t>
+      </w:r>
+      <w:r>
+        <w:rPr>
+          <w:rFonts w:ascii="Bahnschrift SemiBold" w:hAnsi="Bahnschrift SemiBold"/>
+          <w:b/>
+          <w:bCs/>
+          <w:sz w:val="28"/>
+          <w:szCs w:val="28"/>
+        </w:rPr>
+        <w:t xml:space="preserve"> | (</w:t>
+      </w:r>
+      <w:proofErr w:type="spellStart"/>
+      <w:r>
+        <w:rPr>
+          <w:rFonts w:ascii="Bahnschrift SemiBold" w:hAnsi="Bahnschrift SemiBold"/>
+          <w:b/>
+          <w:bCs/>
+          <w:sz w:val="28"/>
+          <w:szCs w:val="28"/>
+        </w:rPr>
+        <w:t>Identifer</w:t>
+      </w:r>
+      <w:proofErr w:type="spellEnd"/>
+      <w:r>
+        <w:rPr>
+          <w:rFonts w:ascii="Bahnschrift SemiBold" w:hAnsi="Bahnschrift SemiBold"/>
+          <w:b/>
+          <w:bCs/>
+          <w:sz w:val="28"/>
+          <w:szCs w:val="28"/>
+        </w:rPr>
+        <w:t xml:space="preserve"> Identifiers)</w:t>
+      </w:r>
+      <w:r>
+        <w:rPr>
+          <w:rFonts w:ascii="Bahnschrift SemiBold" w:eastAsia="Helvetica Neue" w:hAnsi="Bahnschrift SemiBold" w:cs="Helvetica Neue"/>
+          <w:sz w:val="28"/>
+          <w:szCs w:val="28"/>
+        </w:rPr>
+        <w:t>)</w:t>
+      </w:r>
+    </w:p>
+    <w:p>
+      <w:pPr>
+        <w:pStyle w:val="ListParagraph"/>
+        <w:numPr>
+          <w:ilvl w:val="0"/>
+          <w:numId w:val="8"/>
+        </w:numPr>
         <w:pBdr>
           <w:top w:val="nil"/>
           <w:left w:val="nil"/>
@@ -3327,7 +3393,6 @@
           <w:between w:val="nil"/>
         </w:pBdr>
         <w:spacing w:line="259" w:lineRule="auto"/>
-        <w:ind w:left="1440"/>
         <w:jc w:val="both"/>
         <w:rPr>
           <w:rFonts w:ascii="Bahnschrift SemiBold" w:eastAsia="Helvetica Neue" w:hAnsi="Bahnschrift SemiBold" w:cs="Helvetica Neue"/>
@@ -3335,6 +3400,60 @@
           <w:szCs w:val="28"/>
         </w:rPr>
       </w:pPr>
+      <w:r>
+        <w:rPr>
+          <w:rFonts w:ascii="Bahnschrift SemiBold" w:eastAsia="Helvetica Neue" w:hAnsi="Bahnschrift SemiBold" w:cs="Helvetica Neue"/>
+          <w:sz w:val="28"/>
+          <w:szCs w:val="28"/>
+        </w:rPr>
+        <w:t xml:space="preserve">Identifiers -&gt; </w:t>
+      </w:r>
+      <w:proofErr w:type="gramStart"/>
+      <w:r>
+        <w:rPr>
+          <w:rFonts w:ascii="Bahnschrift SemiBold" w:eastAsia="Helvetica Neue" w:hAnsi="Bahnschrift SemiBold" w:cs="Helvetica Neue"/>
+          <w:sz w:val="28"/>
+          <w:szCs w:val="28"/>
+        </w:rPr>
+        <w:t>(,</w:t>
+      </w:r>
+      <w:proofErr w:type="spellStart"/>
+      <w:r>
+        <w:rPr>
+          <w:rFonts w:ascii="Bahnschrift SemiBold" w:eastAsia="Helvetica Neue" w:hAnsi="Bahnschrift SemiBold" w:cs="Helvetica Neue"/>
+          <w:sz w:val="28"/>
+          <w:szCs w:val="28"/>
+        </w:rPr>
+        <w:t>Identifer</w:t>
+      </w:r>
+      <w:proofErr w:type="spellEnd"/>
+      <w:proofErr w:type="gramEnd"/>
+      <w:r>
+        <w:rPr>
+          <w:rFonts w:ascii="Bahnschrift SemiBold" w:eastAsia="Helvetica Neue" w:hAnsi="Bahnschrift SemiBold" w:cs="Helvetica Neue"/>
+          <w:sz w:val="28"/>
+          <w:szCs w:val="28"/>
+        </w:rPr>
+        <w:t xml:space="preserve"> Identifiers) | </w:t>
+      </w:r>
+      <w:r>
+        <w:rPr>
+          <w:rFonts w:ascii="Bahnschrift SemiBold" w:hAnsi="Bahnschrift SemiBold"/>
+          <w:b/>
+          <w:bCs/>
+          <w:sz w:val="28"/>
+          <w:szCs w:val="28"/>
+        </w:rPr>
+        <w:t>ε</w:t>
+      </w:r>
+      <w:r>
+        <w:rPr>
+          <w:rFonts w:ascii="Bahnschrift SemiBold" w:eastAsia="Helvetica Neue" w:hAnsi="Bahnschrift SemiBold" w:cs="Helvetica Neue"/>
+          <w:sz w:val="28"/>
+          <w:szCs w:val="28"/>
+        </w:rPr>
+        <w:br w:type="page"/>
+      </w:r>
     </w:p>
     <w:p>
       <w:pPr>
@@ -3358,23 +3477,14 @@
           <w:szCs w:val="28"/>
         </w:rPr>
       </w:pPr>
-      <w:proofErr w:type="spellStart"/>
-      <w:r>
-        <w:rPr>
-          <w:rFonts w:ascii="Bahnschrift SemiBold" w:eastAsia="Helvetica Neue" w:hAnsi="Bahnschrift SemiBold" w:cs="Helvetica Neue"/>
-          <w:sz w:val="28"/>
-          <w:szCs w:val="28"/>
-        </w:rPr>
-        <w:t>Function_Call</w:t>
-      </w:r>
-      <w:proofErr w:type="spellEnd"/>
-      <w:r>
-        <w:rPr>
-          <w:rFonts w:ascii="Bahnschrift SemiBold" w:eastAsia="Helvetica Neue" w:hAnsi="Bahnschrift SemiBold" w:cs="Helvetica Neue"/>
-          <w:sz w:val="28"/>
-          <w:szCs w:val="28"/>
-        </w:rPr>
-        <w:t xml:space="preserve">: </w:t>
+      <w:r>
+        <w:rPr>
+          <w:rFonts w:ascii="Bahnschrift SemiBold" w:eastAsia="Helvetica Neue" w:hAnsi="Bahnschrift SemiBold" w:cs="Helvetica Neue"/>
+          <w:sz w:val="28"/>
+          <w:szCs w:val="28"/>
+        </w:rPr>
+        <w:lastRenderedPageBreak/>
+        <w:t>Equation:</w:t>
       </w:r>
     </w:p>
     <w:p>
@@ -3387,7 +3497,7 @@
           <w:between w:val="nil"/>
         </w:pBdr>
         <w:spacing w:line="259" w:lineRule="auto"/>
-        <w:ind w:left="1350" w:firstLine="90"/>
+        <w:ind w:left="1440"/>
         <w:jc w:val="both"/>
         <w:rPr>
           <w:rFonts w:ascii="Bahnschrift SemiBold" w:eastAsia="Helvetica Neue" w:hAnsi="Bahnschrift SemiBold" w:cs="Helvetica Neue"/>
@@ -3395,65 +3505,156 @@
           <w:szCs w:val="28"/>
         </w:rPr>
       </w:pPr>
-      <w:proofErr w:type="spellStart"/>
-      <w:r>
-        <w:rPr>
-          <w:rFonts w:ascii="Bahnschrift SemiBold" w:eastAsia="Helvetica Neue" w:hAnsi="Bahnschrift SemiBold" w:cs="Helvetica Neue"/>
-          <w:sz w:val="28"/>
-          <w:szCs w:val="28"/>
-        </w:rPr>
-        <w:t>Function_Call</w:t>
-      </w:r>
-      <w:proofErr w:type="spellEnd"/>
-      <w:r>
-        <w:rPr>
-          <w:rFonts w:ascii="Bahnschrift SemiBold" w:eastAsia="Helvetica Neue" w:hAnsi="Bahnschrift SemiBold" w:cs="Helvetica Neue"/>
-          <w:sz w:val="28"/>
-          <w:szCs w:val="28"/>
-        </w:rPr>
-        <w:t xml:space="preserve"> -&gt; Identifier (</w:t>
-      </w:r>
-      <w:r>
-        <w:rPr>
-          <w:rFonts w:ascii="Bahnschrift SemiBold" w:hAnsi="Bahnschrift SemiBold"/>
-          <w:b/>
-          <w:bCs/>
-          <w:sz w:val="28"/>
-          <w:szCs w:val="28"/>
-        </w:rPr>
-        <w:t>ε</w:t>
-      </w:r>
-      <w:r>
-        <w:rPr>
-          <w:rFonts w:ascii="Bahnschrift SemiBold" w:hAnsi="Bahnschrift SemiBold"/>
-          <w:b/>
-          <w:bCs/>
-          <w:sz w:val="28"/>
-          <w:szCs w:val="28"/>
-        </w:rPr>
-        <w:t xml:space="preserve"> | (</w:t>
-      </w:r>
-      <w:proofErr w:type="spellStart"/>
-      <w:r>
-        <w:rPr>
-          <w:rFonts w:ascii="Bahnschrift SemiBold" w:hAnsi="Bahnschrift SemiBold"/>
-          <w:b/>
-          <w:bCs/>
-          <w:sz w:val="28"/>
-          <w:szCs w:val="28"/>
-        </w:rPr>
-        <w:t>Identifer</w:t>
-      </w:r>
-      <w:proofErr w:type="spellEnd"/>
-      <w:r>
-        <w:rPr>
-          <w:rFonts w:ascii="Bahnschrift SemiBold" w:hAnsi="Bahnschrift SemiBold"/>
-          <w:b/>
-          <w:bCs/>
-          <w:sz w:val="28"/>
-          <w:szCs w:val="28"/>
-        </w:rPr>
-        <w:t xml:space="preserve"> Identifiers)</w:t>
+      <w:r>
+        <w:rPr>
+          <w:rFonts w:ascii="Bahnschrift SemiBold" w:eastAsia="Helvetica Neue" w:hAnsi="Bahnschrift SemiBold" w:cs="Helvetica Neue"/>
+          <w:sz w:val="28"/>
+          <w:szCs w:val="28"/>
+        </w:rPr>
+        <w:t>Equation</w:t>
+      </w:r>
+      <w:r>
+        <w:rPr>
+          <w:rFonts w:ascii="Bahnschrift SemiBold" w:eastAsia="Helvetica Neue" w:hAnsi="Bahnschrift SemiBold" w:cs="Helvetica Neue"/>
+          <w:sz w:val="28"/>
+          <w:szCs w:val="28"/>
+        </w:rPr>
+        <w:t xml:space="preserve"> </w:t>
+      </w:r>
+      <w:r>
+        <w:rPr>
+          <w:rFonts w:ascii="Bahnschrift SemiBold" w:eastAsia="Helvetica Neue" w:hAnsi="Bahnschrift SemiBold" w:cs="Helvetica Neue"/>
+          <w:sz w:val="28"/>
+          <w:szCs w:val="28"/>
+        </w:rPr>
+        <w:t>-&gt;</w:t>
+      </w:r>
+      <w:r>
+        <w:rPr>
+          <w:rFonts w:ascii="Bahnschrift SemiBold" w:eastAsia="Helvetica Neue" w:hAnsi="Bahnschrift SemiBold" w:cs="Helvetica Neue"/>
+          <w:sz w:val="28"/>
+          <w:szCs w:val="28"/>
+        </w:rPr>
+        <w:t xml:space="preserve"> </w:t>
+      </w:r>
+      <w:proofErr w:type="spellStart"/>
+      <w:r>
+        <w:rPr>
+          <w:rFonts w:ascii="Bahnschrift SemiBold" w:eastAsia="Helvetica Neue" w:hAnsi="Bahnschrift SemiBold" w:cs="Helvetica Neue"/>
+          <w:sz w:val="28"/>
+          <w:szCs w:val="28"/>
+        </w:rPr>
+        <w:t>Term</w:t>
+      </w:r>
+      <w:r>
+        <w:rPr>
+          <w:rFonts w:ascii="Bahnschrift SemiBold" w:eastAsia="Helvetica Neue" w:hAnsi="Bahnschrift SemiBold" w:cs="Helvetica Neue"/>
+          <w:sz w:val="28"/>
+          <w:szCs w:val="28"/>
+        </w:rPr>
+        <w:t>s</w:t>
+      </w:r>
+      <w:r>
+        <w:rPr>
+          <w:rFonts w:ascii="Bahnschrift SemiBold" w:eastAsia="Helvetica Neue" w:hAnsi="Bahnschrift SemiBold" w:cs="Helvetica Neue"/>
+          <w:sz w:val="28"/>
+          <w:szCs w:val="28"/>
+        </w:rPr>
+        <w:t>_</w:t>
+      </w:r>
+      <w:r>
+        <w:rPr>
+          <w:rFonts w:ascii="Bahnschrift SemiBold" w:eastAsia="Helvetica Neue" w:hAnsi="Bahnschrift SemiBold" w:cs="Helvetica Neue"/>
+          <w:sz w:val="28"/>
+          <w:szCs w:val="28"/>
+        </w:rPr>
+        <w:t>before</w:t>
+      </w:r>
+      <w:r>
+        <w:rPr>
+          <w:rFonts w:ascii="Bahnschrift SemiBold" w:eastAsia="Helvetica Neue" w:hAnsi="Bahnschrift SemiBold" w:cs="Helvetica Neue"/>
+          <w:sz w:val="28"/>
+          <w:szCs w:val="28"/>
+        </w:rPr>
+        <w:t>_operator</w:t>
+      </w:r>
+      <w:proofErr w:type="spellEnd"/>
+      <w:r>
+        <w:rPr>
+          <w:rFonts w:ascii="Bahnschrift SemiBold" w:eastAsia="Helvetica Neue" w:hAnsi="Bahnschrift SemiBold" w:cs="Helvetica Neue"/>
+          <w:sz w:val="28"/>
+          <w:szCs w:val="28"/>
+        </w:rPr>
+        <w:t xml:space="preserve"> </w:t>
+      </w:r>
+    </w:p>
+    <w:p>
+      <w:pPr>
+        <w:pBdr>
+          <w:top w:val="nil"/>
+          <w:left w:val="nil"/>
+          <w:bottom w:val="nil"/>
+          <w:right w:val="nil"/>
+          <w:between w:val="nil"/>
+        </w:pBdr>
+        <w:spacing w:line="259" w:lineRule="auto"/>
+        <w:ind w:left="1800"/>
+        <w:jc w:val="both"/>
+        <w:rPr>
+          <w:rFonts w:ascii="Bahnschrift SemiBold" w:eastAsia="Helvetica Neue" w:hAnsi="Bahnschrift SemiBold" w:cs="Helvetica Neue"/>
+          <w:sz w:val="28"/>
+          <w:szCs w:val="28"/>
+        </w:rPr>
+      </w:pPr>
+      <w:r>
+        <w:rPr>
+          <w:rFonts w:ascii="Bahnschrift SemiBold" w:eastAsia="Helvetica Neue" w:hAnsi="Bahnschrift SemiBold" w:cs="Helvetica Neue"/>
+          <w:sz w:val="28"/>
+          <w:szCs w:val="28"/>
+        </w:rPr>
+        <w:t>(Term</w:t>
+      </w:r>
+      <w:r>
+        <w:rPr>
+          <w:rFonts w:ascii="Bahnschrift SemiBold" w:eastAsia="Helvetica Neue" w:hAnsi="Bahnschrift SemiBold" w:cs="Helvetica Neue"/>
+          <w:sz w:val="28"/>
+          <w:szCs w:val="28"/>
+        </w:rPr>
+        <w:t xml:space="preserve"> </w:t>
+      </w:r>
+      <w:r>
+        <w:rPr>
+          <w:rFonts w:ascii="Bahnschrift SemiBold" w:eastAsia="Helvetica Neue" w:hAnsi="Bahnschrift SemiBold" w:cs="Helvetica Neue"/>
+          <w:sz w:val="28"/>
+          <w:szCs w:val="28"/>
+        </w:rPr>
+        <w:t>| (</w:t>
+      </w:r>
+      <w:r>
+        <w:rPr>
+          <w:rFonts w:ascii="Bahnschrift SemiBold" w:eastAsia="Helvetica Neue" w:hAnsi="Bahnschrift SemiBold" w:cs="Helvetica Neue"/>
+          <w:sz w:val="28"/>
+          <w:szCs w:val="28"/>
+        </w:rPr>
+        <w:t xml:space="preserve">\(Equation\) </w:t>
+      </w:r>
+      <w:proofErr w:type="spellStart"/>
+      <w:r>
+        <w:rPr>
+          <w:rFonts w:ascii="Bahnschrift SemiBold" w:eastAsia="Helvetica Neue" w:hAnsi="Bahnschrift SemiBold" w:cs="Helvetica Neue"/>
+          <w:sz w:val="28"/>
+          <w:szCs w:val="28"/>
+        </w:rPr>
+        <w:t>Terms_after_operator</w:t>
+      </w:r>
+      <w:proofErr w:type="spellEnd"/>
+      <w:r>
+        <w:rPr>
+          <w:rFonts w:ascii="Bahnschrift SemiBold" w:eastAsia="Helvetica Neue" w:hAnsi="Bahnschrift SemiBold" w:cs="Helvetica Neue"/>
+          <w:sz w:val="28"/>
+          <w:szCs w:val="28"/>
+        </w:rPr>
+        <w:t>)</w:t>
       </w:r>
       <w:r>
         <w:rPr>
@@ -3486,41 +3687,23 @@
           <w:szCs w:val="28"/>
         </w:rPr>
       </w:pPr>
-      <w:r>
-        <w:rPr>
-          <w:rFonts w:ascii="Bahnschrift SemiBold" w:eastAsia="Helvetica Neue" w:hAnsi="Bahnschrift SemiBold" w:cs="Helvetica Neue"/>
-          <w:sz w:val="28"/>
-          <w:szCs w:val="28"/>
-        </w:rPr>
-        <w:t xml:space="preserve">Identifiers -&gt; </w:t>
-      </w:r>
-      <w:proofErr w:type="gramStart"/>
-      <w:r>
-        <w:rPr>
-          <w:rFonts w:ascii="Bahnschrift SemiBold" w:eastAsia="Helvetica Neue" w:hAnsi="Bahnschrift SemiBold" w:cs="Helvetica Neue"/>
-          <w:sz w:val="28"/>
-          <w:szCs w:val="28"/>
-        </w:rPr>
-        <w:t>(,</w:t>
-      </w:r>
-      <w:proofErr w:type="spellStart"/>
-      <w:r>
-        <w:rPr>
-          <w:rFonts w:ascii="Bahnschrift SemiBold" w:eastAsia="Helvetica Neue" w:hAnsi="Bahnschrift SemiBold" w:cs="Helvetica Neue"/>
-          <w:sz w:val="28"/>
-          <w:szCs w:val="28"/>
-        </w:rPr>
-        <w:t>Identifer</w:t>
-      </w:r>
-      <w:proofErr w:type="spellEnd"/>
-      <w:proofErr w:type="gramEnd"/>
-      <w:r>
-        <w:rPr>
-          <w:rFonts w:ascii="Bahnschrift SemiBold" w:eastAsia="Helvetica Neue" w:hAnsi="Bahnschrift SemiBold" w:cs="Helvetica Neue"/>
-          <w:sz w:val="28"/>
-          <w:szCs w:val="28"/>
-        </w:rPr>
-        <w:t xml:space="preserve"> Identifiers) | </w:t>
+      <w:proofErr w:type="spellStart"/>
+      <w:r>
+        <w:rPr>
+          <w:rFonts w:ascii="Bahnschrift SemiBold" w:eastAsia="Helvetica Neue" w:hAnsi="Bahnschrift SemiBold" w:cs="Helvetica Neue"/>
+          <w:sz w:val="28"/>
+          <w:szCs w:val="28"/>
+        </w:rPr>
+        <w:t>Terms_after_operator</w:t>
+      </w:r>
+      <w:proofErr w:type="spellEnd"/>
+      <w:r>
+        <w:rPr>
+          <w:rFonts w:ascii="Bahnschrift SemiBold" w:eastAsia="Helvetica Neue" w:hAnsi="Bahnschrift SemiBold" w:cs="Helvetica Neue"/>
+          <w:sz w:val="28"/>
+          <w:szCs w:val="28"/>
+        </w:rPr>
+        <w:t xml:space="preserve"> -&gt; </w:t>
       </w:r>
       <w:r>
         <w:rPr>
@@ -3532,208 +3715,31 @@
         </w:rPr>
         <w:t>ε</w:t>
       </w:r>
-    </w:p>
-    <w:p>
-      <w:pPr>
-        <w:pBdr>
-          <w:top w:val="nil"/>
-          <w:left w:val="nil"/>
-          <w:bottom w:val="nil"/>
-          <w:right w:val="nil"/>
-          <w:between w:val="nil"/>
-        </w:pBdr>
-        <w:spacing w:line="259" w:lineRule="auto"/>
-        <w:jc w:val="both"/>
-        <w:rPr>
-          <w:rFonts w:ascii="Bahnschrift SemiBold" w:eastAsia="Helvetica Neue" w:hAnsi="Bahnschrift SemiBold" w:cs="Helvetica Neue"/>
-          <w:sz w:val="28"/>
-          <w:szCs w:val="28"/>
-        </w:rPr>
-      </w:pPr>
-    </w:p>
-    <w:p>
-      <w:pPr>
-        <w:rPr>
-          <w:rFonts w:ascii="Bahnschrift SemiBold" w:eastAsia="Helvetica Neue" w:hAnsi="Bahnschrift SemiBold" w:cs="Helvetica Neue"/>
-          <w:sz w:val="28"/>
-          <w:szCs w:val="28"/>
-        </w:rPr>
-      </w:pPr>
-      <w:r>
-        <w:rPr>
-          <w:rFonts w:ascii="Bahnschrift SemiBold" w:eastAsia="Helvetica Neue" w:hAnsi="Bahnschrift SemiBold" w:cs="Helvetica Neue"/>
-          <w:sz w:val="28"/>
-          <w:szCs w:val="28"/>
-        </w:rPr>
-        <w:br w:type="page"/>
-      </w:r>
-    </w:p>
-    <w:p>
-      <w:pPr>
-        <w:numPr>
-          <w:ilvl w:val="0"/>
-          <w:numId w:val="1"/>
-        </w:numPr>
-        <w:pBdr>
-          <w:top w:val="nil"/>
-          <w:left w:val="nil"/>
-          <w:bottom w:val="nil"/>
-          <w:right w:val="nil"/>
-          <w:between w:val="nil"/>
-        </w:pBdr>
-        <w:spacing w:line="259" w:lineRule="auto"/>
-        <w:ind w:left="630"/>
-        <w:jc w:val="both"/>
-        <w:rPr>
-          <w:rFonts w:ascii="Bahnschrift SemiBold" w:eastAsia="Helvetica Neue" w:hAnsi="Bahnschrift SemiBold" w:cs="Helvetica Neue"/>
-          <w:sz w:val="28"/>
-          <w:szCs w:val="28"/>
-        </w:rPr>
-      </w:pPr>
-      <w:r>
-        <w:rPr>
-          <w:rFonts w:ascii="Bahnschrift SemiBold" w:eastAsia="Helvetica Neue" w:hAnsi="Bahnschrift SemiBold" w:cs="Helvetica Neue"/>
-          <w:sz w:val="28"/>
-          <w:szCs w:val="28"/>
-        </w:rPr>
-        <w:lastRenderedPageBreak/>
-        <w:t>Equation:</w:t>
-      </w:r>
-    </w:p>
-    <w:p>
-      <w:pPr>
-        <w:pBdr>
-          <w:top w:val="nil"/>
-          <w:left w:val="nil"/>
-          <w:bottom w:val="nil"/>
-          <w:right w:val="nil"/>
-          <w:between w:val="nil"/>
-        </w:pBdr>
-        <w:spacing w:line="259" w:lineRule="auto"/>
-        <w:ind w:left="1440"/>
-        <w:jc w:val="both"/>
-        <w:rPr>
-          <w:rFonts w:ascii="Bahnschrift SemiBold" w:eastAsia="Helvetica Neue" w:hAnsi="Bahnschrift SemiBold" w:cs="Helvetica Neue"/>
-          <w:sz w:val="28"/>
-          <w:szCs w:val="28"/>
-        </w:rPr>
-      </w:pPr>
-      <w:r>
-        <w:rPr>
-          <w:rFonts w:ascii="Bahnschrift SemiBold" w:eastAsia="Helvetica Neue" w:hAnsi="Bahnschrift SemiBold" w:cs="Helvetica Neue"/>
-          <w:sz w:val="28"/>
-          <w:szCs w:val="28"/>
-        </w:rPr>
-        <w:t>Equation</w:t>
-      </w:r>
-      <w:r>
-        <w:rPr>
-          <w:rFonts w:ascii="Bahnschrift SemiBold" w:eastAsia="Helvetica Neue" w:hAnsi="Bahnschrift SemiBold" w:cs="Helvetica Neue"/>
-          <w:sz w:val="28"/>
-          <w:szCs w:val="28"/>
-        </w:rPr>
-        <w:t xml:space="preserve"> </w:t>
-      </w:r>
-      <w:r>
-        <w:rPr>
-          <w:rFonts w:ascii="Bahnschrift SemiBold" w:eastAsia="Helvetica Neue" w:hAnsi="Bahnschrift SemiBold" w:cs="Helvetica Neue"/>
-          <w:sz w:val="28"/>
-          <w:szCs w:val="28"/>
-        </w:rPr>
-        <w:t>-&gt;</w:t>
-      </w:r>
-      <w:r>
-        <w:rPr>
-          <w:rFonts w:ascii="Bahnschrift SemiBold" w:eastAsia="Helvetica Neue" w:hAnsi="Bahnschrift SemiBold" w:cs="Helvetica Neue"/>
-          <w:sz w:val="28"/>
-          <w:szCs w:val="28"/>
-        </w:rPr>
-        <w:t xml:space="preserve"> </w:t>
-      </w:r>
-      <w:proofErr w:type="spellStart"/>
-      <w:r>
-        <w:rPr>
-          <w:rFonts w:ascii="Bahnschrift SemiBold" w:eastAsia="Helvetica Neue" w:hAnsi="Bahnschrift SemiBold" w:cs="Helvetica Neue"/>
-          <w:sz w:val="28"/>
-          <w:szCs w:val="28"/>
-        </w:rPr>
-        <w:t>Term_</w:t>
-      </w:r>
-      <w:r>
-        <w:rPr>
-          <w:rFonts w:ascii="Bahnschrift SemiBold" w:eastAsia="Helvetica Neue" w:hAnsi="Bahnschrift SemiBold" w:cs="Helvetica Neue"/>
-          <w:sz w:val="28"/>
-          <w:szCs w:val="28"/>
-        </w:rPr>
-        <w:t>before</w:t>
-      </w:r>
-      <w:r>
-        <w:rPr>
-          <w:rFonts w:ascii="Bahnschrift SemiBold" w:eastAsia="Helvetica Neue" w:hAnsi="Bahnschrift SemiBold" w:cs="Helvetica Neue"/>
-          <w:sz w:val="28"/>
-          <w:szCs w:val="28"/>
-        </w:rPr>
-        <w:t>_operator</w:t>
-      </w:r>
-      <w:proofErr w:type="spellEnd"/>
-      <w:r>
-        <w:rPr>
-          <w:rFonts w:ascii="Bahnschrift SemiBold" w:eastAsia="Helvetica Neue" w:hAnsi="Bahnschrift SemiBold" w:cs="Helvetica Neue"/>
-          <w:sz w:val="28"/>
-          <w:szCs w:val="28"/>
-        </w:rPr>
-        <w:t xml:space="preserve"> </w:t>
-      </w:r>
-    </w:p>
-    <w:p>
-      <w:pPr>
-        <w:pBdr>
-          <w:top w:val="nil"/>
-          <w:left w:val="nil"/>
-          <w:bottom w:val="nil"/>
-          <w:right w:val="nil"/>
-          <w:between w:val="nil"/>
-        </w:pBdr>
-        <w:spacing w:line="259" w:lineRule="auto"/>
-        <w:ind w:left="1800"/>
-        <w:jc w:val="both"/>
-        <w:rPr>
-          <w:rFonts w:ascii="Bahnschrift SemiBold" w:eastAsia="Helvetica Neue" w:hAnsi="Bahnschrift SemiBold" w:cs="Helvetica Neue"/>
-          <w:sz w:val="28"/>
-          <w:szCs w:val="28"/>
-        </w:rPr>
-      </w:pPr>
-      <w:r>
-        <w:rPr>
-          <w:rFonts w:ascii="Bahnschrift SemiBold" w:eastAsia="Helvetica Neue" w:hAnsi="Bahnschrift SemiBold" w:cs="Helvetica Neue"/>
-          <w:sz w:val="28"/>
-          <w:szCs w:val="28"/>
-        </w:rPr>
-        <w:t>(Term</w:t>
-      </w:r>
-      <w:r>
-        <w:rPr>
-          <w:rFonts w:ascii="Bahnschrift SemiBold" w:eastAsia="Helvetica Neue" w:hAnsi="Bahnschrift SemiBold" w:cs="Helvetica Neue"/>
-          <w:sz w:val="28"/>
-          <w:szCs w:val="28"/>
-        </w:rPr>
-        <w:t xml:space="preserve"> </w:t>
-      </w:r>
-      <w:r>
-        <w:rPr>
-          <w:rFonts w:ascii="Bahnschrift SemiBold" w:eastAsia="Helvetica Neue" w:hAnsi="Bahnschrift SemiBold" w:cs="Helvetica Neue"/>
-          <w:sz w:val="28"/>
-          <w:szCs w:val="28"/>
-        </w:rPr>
-        <w:t>| (</w:t>
-      </w:r>
-      <w:r>
-        <w:rPr>
-          <w:rFonts w:ascii="Bahnschrift SemiBold" w:eastAsia="Helvetica Neue" w:hAnsi="Bahnschrift SemiBold" w:cs="Helvetica Neue"/>
-          <w:sz w:val="28"/>
-          <w:szCs w:val="28"/>
-        </w:rPr>
-        <w:t xml:space="preserve">\(Equation\) </w:t>
+      <w:r>
+        <w:rPr>
+          <w:rFonts w:ascii="Bahnschrift SemiBold" w:eastAsia="Helvetica Neue" w:hAnsi="Bahnschrift SemiBold" w:cs="Helvetica Neue"/>
+          <w:sz w:val="28"/>
+          <w:szCs w:val="28"/>
+        </w:rPr>
+        <w:t xml:space="preserve"> | (</w:t>
+      </w:r>
+      <w:proofErr w:type="spellStart"/>
+      <w:r>
+        <w:rPr>
+          <w:rFonts w:ascii="Bahnschrift SemiBold" w:eastAsia="Helvetica Neue" w:hAnsi="Bahnschrift SemiBold" w:cs="Helvetica Neue"/>
+          <w:sz w:val="28"/>
+          <w:szCs w:val="28"/>
+        </w:rPr>
+        <w:t>Arithmetic_Operator</w:t>
+      </w:r>
+      <w:proofErr w:type="spellEnd"/>
+      <w:r>
+        <w:rPr>
+          <w:rFonts w:ascii="Bahnschrift SemiBold" w:eastAsia="Helvetica Neue" w:hAnsi="Bahnschrift SemiBold" w:cs="Helvetica Neue"/>
+          <w:sz w:val="28"/>
+          <w:szCs w:val="28"/>
+        </w:rPr>
+        <w:t xml:space="preserve"> Term </w:t>
       </w:r>
       <w:proofErr w:type="spellStart"/>
       <w:r>
@@ -3745,14 +3751,6 @@
         <w:t>Terms_after_operator</w:t>
       </w:r>
       <w:proofErr w:type="spellEnd"/>
-      <w:r>
-        <w:rPr>
-          <w:rFonts w:ascii="Bahnschrift SemiBold" w:eastAsia="Helvetica Neue" w:hAnsi="Bahnschrift SemiBold" w:cs="Helvetica Neue"/>
-          <w:sz w:val="28"/>
-          <w:szCs w:val="28"/>
-        </w:rPr>
-        <w:t>)</w:t>
-      </w:r>
       <w:r>
         <w:rPr>
           <w:rFonts w:ascii="Bahnschrift SemiBold" w:eastAsia="Helvetica Neue" w:hAnsi="Bahnschrift SemiBold" w:cs="Helvetica Neue"/>
@@ -3791,7 +3789,7 @@
           <w:sz w:val="28"/>
           <w:szCs w:val="28"/>
         </w:rPr>
-        <w:t>Terms_after_operator</w:t>
+        <w:t>Terms_before_operator</w:t>
       </w:r>
       <w:proofErr w:type="spellEnd"/>
       <w:r>
@@ -3814,16 +3812,30 @@
       </w:r>
       <w:r>
         <w:rPr>
-          <w:rFonts w:ascii="Bahnschrift SemiBold" w:eastAsia="Helvetica Neue" w:hAnsi="Bahnschrift SemiBold" w:cs="Helvetica Neue"/>
-          <w:sz w:val="28"/>
-          <w:szCs w:val="28"/>
-        </w:rPr>
-        <w:t xml:space="preserve"> | (</w:t>
-      </w:r>
-      <w:proofErr w:type="spellStart"/>
-      <w:r>
-        <w:rPr>
-          <w:rFonts w:ascii="Bahnschrift SemiBold" w:eastAsia="Helvetica Neue" w:hAnsi="Bahnschrift SemiBold" w:cs="Helvetica Neue"/>
+          <w:rFonts w:ascii="Bahnschrift SemiBold" w:hAnsi="Bahnschrift SemiBold"/>
+          <w:b/>
+          <w:bCs/>
+          <w:sz w:val="28"/>
+          <w:szCs w:val="28"/>
+        </w:rPr>
+        <w:t xml:space="preserve"> | </w:t>
+      </w:r>
+      <w:r>
+        <w:rPr>
+          <w:rFonts w:ascii="Bahnschrift SemiBold" w:hAnsi="Bahnschrift SemiBold"/>
+          <w:b/>
+          <w:bCs/>
+          <w:sz w:val="28"/>
+          <w:szCs w:val="28"/>
+        </w:rPr>
+        <w:t xml:space="preserve">(Term </w:t>
+      </w:r>
+      <w:proofErr w:type="spellStart"/>
+      <w:r>
+        <w:rPr>
+          <w:rFonts w:ascii="Bahnschrift SemiBold" w:hAnsi="Bahnschrift SemiBold"/>
+          <w:b/>
+          <w:bCs/>
           <w:sz w:val="28"/>
           <w:szCs w:val="28"/>
         </w:rPr>
@@ -3832,37 +3844,107 @@
       <w:proofErr w:type="spellEnd"/>
       <w:r>
         <w:rPr>
-          <w:rFonts w:ascii="Bahnschrift SemiBold" w:eastAsia="Helvetica Neue" w:hAnsi="Bahnschrift SemiBold" w:cs="Helvetica Neue"/>
-          <w:sz w:val="28"/>
-          <w:szCs w:val="28"/>
-        </w:rPr>
-        <w:t xml:space="preserve"> Term </w:t>
-      </w:r>
-      <w:proofErr w:type="spellStart"/>
-      <w:r>
-        <w:rPr>
-          <w:rFonts w:ascii="Bahnschrift SemiBold" w:eastAsia="Helvetica Neue" w:hAnsi="Bahnschrift SemiBold" w:cs="Helvetica Neue"/>
-          <w:sz w:val="28"/>
-          <w:szCs w:val="28"/>
-        </w:rPr>
-        <w:t>Terms_after_operator</w:t>
-      </w:r>
-      <w:proofErr w:type="spellEnd"/>
-      <w:r>
-        <w:rPr>
-          <w:rFonts w:ascii="Bahnschrift SemiBold" w:eastAsia="Helvetica Neue" w:hAnsi="Bahnschrift SemiBold" w:cs="Helvetica Neue"/>
+          <w:rFonts w:ascii="Bahnschrift SemiBold" w:hAnsi="Bahnschrift SemiBold"/>
+          <w:b/>
+          <w:bCs/>
+          <w:sz w:val="28"/>
+          <w:szCs w:val="28"/>
+        </w:rPr>
+        <w:t xml:space="preserve"> </w:t>
+      </w:r>
+      <w:proofErr w:type="spellStart"/>
+      <w:r>
+        <w:rPr>
+          <w:rFonts w:ascii="Bahnschrift SemiBold" w:hAnsi="Bahnschrift SemiBold"/>
+          <w:b/>
+          <w:bCs/>
+          <w:sz w:val="28"/>
+          <w:szCs w:val="28"/>
+        </w:rPr>
+        <w:t>Terms_before_operator</w:t>
+      </w:r>
+      <w:proofErr w:type="spellEnd"/>
+      <w:r>
+        <w:rPr>
+          <w:rFonts w:ascii="Bahnschrift SemiBold" w:hAnsi="Bahnschrift SemiBold"/>
+          <w:b/>
+          <w:bCs/>
           <w:sz w:val="28"/>
           <w:szCs w:val="28"/>
         </w:rPr>
         <w:t>)</w:t>
       </w:r>
+    </w:p>
+    <w:p>
+      <w:pPr>
+        <w:pBdr>
+          <w:top w:val="nil"/>
+          <w:left w:val="nil"/>
+          <w:bottom w:val="nil"/>
+          <w:right w:val="nil"/>
+          <w:between w:val="nil"/>
+        </w:pBdr>
+        <w:spacing w:line="259" w:lineRule="auto"/>
+        <w:jc w:val="both"/>
+        <w:rPr>
+          <w:rFonts w:ascii="Bahnschrift SemiBold" w:eastAsia="Helvetica Neue" w:hAnsi="Bahnschrift SemiBold" w:cs="Helvetica Neue"/>
+          <w:sz w:val="28"/>
+          <w:szCs w:val="28"/>
+        </w:rPr>
+      </w:pPr>
+    </w:p>
+    <w:p>
+      <w:pPr>
+        <w:pBdr>
+          <w:top w:val="nil"/>
+          <w:left w:val="nil"/>
+          <w:bottom w:val="nil"/>
+          <w:right w:val="nil"/>
+          <w:between w:val="nil"/>
+        </w:pBdr>
+        <w:spacing w:line="259" w:lineRule="auto"/>
+        <w:jc w:val="both"/>
+        <w:rPr>
+          <w:rFonts w:ascii="Bahnschrift SemiBold" w:eastAsia="Helvetica Neue" w:hAnsi="Bahnschrift SemiBold" w:cs="Helvetica Neue"/>
+          <w:sz w:val="36"/>
+          <w:szCs w:val="32"/>
+          <w:u w:val="single"/>
+        </w:rPr>
+      </w:pPr>
+      <w:r>
+        <w:rPr>
+          <w:rFonts w:ascii="Bahnschrift SemiBold" w:eastAsia="Helvetica Neue" w:hAnsi="Bahnschrift SemiBold" w:cs="Helvetica Neue"/>
+          <w:sz w:val="36"/>
+          <w:szCs w:val="32"/>
+          <w:u w:val="single"/>
+        </w:rPr>
+        <w:t>Terminals:</w:t>
+      </w:r>
+    </w:p>
+    <w:p>
+      <w:pPr>
+        <w:pBdr>
+          <w:top w:val="nil"/>
+          <w:left w:val="nil"/>
+          <w:bottom w:val="nil"/>
+          <w:right w:val="nil"/>
+          <w:between w:val="nil"/>
+        </w:pBdr>
+        <w:spacing w:line="259" w:lineRule="auto"/>
+        <w:jc w:val="both"/>
+        <w:rPr>
+          <w:rFonts w:ascii="Bahnschrift SemiBold" w:eastAsia="Helvetica Neue" w:hAnsi="Bahnschrift SemiBold" w:cs="Helvetica Neue"/>
+          <w:sz w:val="28"/>
+          <w:szCs w:val="28"/>
+        </w:rPr>
+      </w:pPr>
     </w:p>
     <w:p>
       <w:pPr>
         <w:pStyle w:val="ListParagraph"/>
         <w:numPr>
           <w:ilvl w:val="0"/>
-          <w:numId w:val="8"/>
+          <w:numId w:val="14"/>
         </w:numPr>
         <w:pBdr>
           <w:top w:val="nil"/>
@@ -3886,91 +3968,9 @@
           <w:sz w:val="28"/>
           <w:szCs w:val="28"/>
         </w:rPr>
-        <w:t>Terms_before_operator</w:t>
-      </w:r>
-      <w:proofErr w:type="spellEnd"/>
-      <w:r>
-        <w:rPr>
-          <w:rFonts w:ascii="Bahnschrift SemiBold" w:eastAsia="Helvetica Neue" w:hAnsi="Bahnschrift SemiBold" w:cs="Helvetica Neue"/>
-          <w:sz w:val="28"/>
-          <w:szCs w:val="28"/>
-        </w:rPr>
-        <w:t xml:space="preserve"> -&gt; </w:t>
-      </w:r>
-      <w:r>
-        <w:rPr>
-          <w:rFonts w:ascii="Bahnschrift SemiBold" w:hAnsi="Bahnschrift SemiBold"/>
-          <w:b/>
-          <w:bCs/>
-          <w:sz w:val="28"/>
-          <w:szCs w:val="28"/>
-        </w:rPr>
-        <w:t>ε</w:t>
-      </w:r>
-      <w:r>
-        <w:rPr>
-          <w:rFonts w:ascii="Bahnschrift SemiBold" w:hAnsi="Bahnschrift SemiBold"/>
-          <w:b/>
-          <w:bCs/>
-          <w:sz w:val="28"/>
-          <w:szCs w:val="28"/>
-        </w:rPr>
-        <w:t xml:space="preserve"> | </w:t>
-      </w:r>
-      <w:r>
-        <w:rPr>
-          <w:rFonts w:ascii="Bahnschrift SemiBold" w:hAnsi="Bahnschrift SemiBold"/>
-          <w:b/>
-          <w:bCs/>
-          <w:sz w:val="28"/>
-          <w:szCs w:val="28"/>
-        </w:rPr>
-        <w:t xml:space="preserve">(Term </w:t>
-      </w:r>
-      <w:proofErr w:type="spellStart"/>
-      <w:r>
-        <w:rPr>
-          <w:rFonts w:ascii="Bahnschrift SemiBold" w:hAnsi="Bahnschrift SemiBold"/>
-          <w:b/>
-          <w:bCs/>
-          <w:sz w:val="28"/>
-          <w:szCs w:val="28"/>
-        </w:rPr>
         <w:t>Arithmetic_Operator</w:t>
       </w:r>
       <w:proofErr w:type="spellEnd"/>
-      <w:r>
-        <w:rPr>
-          <w:rFonts w:ascii="Bahnschrift SemiBold" w:hAnsi="Bahnschrift SemiBold"/>
-          <w:b/>
-          <w:bCs/>
-          <w:sz w:val="28"/>
-          <w:szCs w:val="28"/>
-        </w:rPr>
-        <w:t xml:space="preserve"> </w:t>
-      </w:r>
-      <w:proofErr w:type="spellStart"/>
-      <w:r>
-        <w:rPr>
-          <w:rFonts w:ascii="Bahnschrift SemiBold" w:hAnsi="Bahnschrift SemiBold"/>
-          <w:b/>
-          <w:bCs/>
-          <w:sz w:val="28"/>
-          <w:szCs w:val="28"/>
-        </w:rPr>
-        <w:t>Terms_before_operator</w:t>
-      </w:r>
-      <w:proofErr w:type="spellEnd"/>
-      <w:r>
-        <w:rPr>
-          <w:rFonts w:ascii="Bahnschrift SemiBold" w:hAnsi="Bahnschrift SemiBold"/>
-          <w:b/>
-          <w:bCs/>
-          <w:sz w:val="28"/>
-          <w:szCs w:val="28"/>
-        </w:rPr>
-        <w:t>)</w:t>
-      </w:r>
     </w:p>
     <w:p>
       <w:pPr>
@@ -3982,6 +3982,44 @@
           <w:between w:val="nil"/>
         </w:pBdr>
         <w:spacing w:line="259" w:lineRule="auto"/>
+        <w:ind w:left="720" w:firstLine="720"/>
+        <w:jc w:val="both"/>
+        <w:rPr>
+          <w:rFonts w:ascii="Bahnschrift SemiBold" w:eastAsia="Helvetica Neue" w:hAnsi="Bahnschrift SemiBold" w:cs="Helvetica Neue"/>
+          <w:sz w:val="28"/>
+          <w:szCs w:val="28"/>
+        </w:rPr>
+      </w:pPr>
+      <w:proofErr w:type="spellStart"/>
+      <w:r>
+        <w:rPr>
+          <w:rFonts w:ascii="Bahnschrift SemiBold" w:eastAsia="Helvetica Neue" w:hAnsi="Bahnschrift SemiBold" w:cs="Helvetica Neue"/>
+          <w:sz w:val="28"/>
+          <w:szCs w:val="28"/>
+        </w:rPr>
+        <w:t>Arithmetic_Operator</w:t>
+      </w:r>
+      <w:proofErr w:type="spellEnd"/>
+      <w:r>
+        <w:rPr>
+          <w:rFonts w:ascii="Bahnschrift SemiBold" w:eastAsia="Helvetica Neue" w:hAnsi="Bahnschrift SemiBold" w:cs="Helvetica Neue"/>
+          <w:sz w:val="28"/>
+          <w:szCs w:val="28"/>
+        </w:rPr>
+        <w:t xml:space="preserve"> -&gt; + | - | * | /</w:t>
+      </w:r>
+    </w:p>
+    <w:p>
+      <w:pPr>
+        <w:pBdr>
+          <w:top w:val="nil"/>
+          <w:left w:val="nil"/>
+          <w:bottom w:val="nil"/>
+          <w:right w:val="nil"/>
+          <w:between w:val="nil"/>
+        </w:pBdr>
+        <w:spacing w:line="259" w:lineRule="auto"/>
+        <w:ind w:left="720" w:firstLine="720"/>
         <w:jc w:val="both"/>
         <w:rPr>
           <w:rFonts w:ascii="Bahnschrift SemiBold" w:eastAsia="Helvetica Neue" w:hAnsi="Bahnschrift SemiBold" w:cs="Helvetica Neue"/>
@@ -3994,7 +4032,7 @@
       <w:pPr>
         <w:numPr>
           <w:ilvl w:val="0"/>
-          <w:numId w:val="1"/>
+          <w:numId w:val="14"/>
         </w:numPr>
         <w:pBdr>
           <w:top w:val="nil"/>
@@ -4019,7 +4057,7 @@
           <w:sz w:val="28"/>
           <w:szCs w:val="28"/>
         </w:rPr>
-        <w:t>Arithmetic_Operator</w:t>
+        <w:t>Condition_Operator</w:t>
       </w:r>
       <w:proofErr w:type="spellEnd"/>
     </w:p>
@@ -4036,28 +4074,40 @@
         <w:ind w:left="720" w:firstLine="720"/>
         <w:jc w:val="both"/>
         <w:rPr>
-          <w:rFonts w:ascii="Bahnschrift SemiBold" w:eastAsia="Helvetica Neue" w:hAnsi="Bahnschrift SemiBold" w:cs="Helvetica Neue"/>
-          <w:sz w:val="28"/>
-          <w:szCs w:val="28"/>
-        </w:rPr>
-      </w:pPr>
-      <w:proofErr w:type="spellStart"/>
-      <w:r>
-        <w:rPr>
-          <w:rFonts w:ascii="Bahnschrift SemiBold" w:eastAsia="Helvetica Neue" w:hAnsi="Bahnschrift SemiBold" w:cs="Helvetica Neue"/>
-          <w:sz w:val="28"/>
-          <w:szCs w:val="28"/>
-        </w:rPr>
-        <w:t>Arithmetic_Operator</w:t>
-      </w:r>
-      <w:proofErr w:type="spellEnd"/>
-      <w:r>
-        <w:rPr>
-          <w:rFonts w:ascii="Bahnschrift SemiBold" w:eastAsia="Helvetica Neue" w:hAnsi="Bahnschrift SemiBold" w:cs="Helvetica Neue"/>
-          <w:sz w:val="28"/>
-          <w:szCs w:val="28"/>
-        </w:rPr>
-        <w:t xml:space="preserve"> -&gt; + | - | * | /</w:t>
+          <w:rFonts w:ascii="Bahnschrift SemiBold" w:hAnsi="Bahnschrift SemiBold"/>
+          <w:b/>
+          <w:bCs/>
+          <w:sz w:val="28"/>
+          <w:szCs w:val="28"/>
+        </w:rPr>
+      </w:pPr>
+      <w:r>
+        <w:rPr>
+          <w:rFonts w:ascii="Bahnschrift SemiBold" w:eastAsia="Helvetica Neue" w:hAnsi="Bahnschrift SemiBold" w:cs="Helvetica Neue"/>
+          <w:sz w:val="28"/>
+          <w:szCs w:val="28"/>
+        </w:rPr>
+        <w:t xml:space="preserve">Condition _Operator -&gt; = | &gt; | &lt; (&gt; | </w:t>
+      </w:r>
+      <w:r>
+        <w:rPr>
+          <w:rFonts w:ascii="Bahnschrift SemiBold" w:hAnsi="Bahnschrift SemiBold"/>
+          <w:b/>
+          <w:bCs/>
+          <w:sz w:val="28"/>
+          <w:szCs w:val="28"/>
+        </w:rPr>
+        <w:t>ε</w:t>
+      </w:r>
+      <w:r>
+        <w:rPr>
+          <w:rFonts w:ascii="Bahnschrift SemiBold" w:hAnsi="Bahnschrift SemiBold"/>
+          <w:b/>
+          <w:bCs/>
+          <w:sz w:val="28"/>
+          <w:szCs w:val="28"/>
+        </w:rPr>
+        <w:t>)</w:t>
       </w:r>
     </w:p>
     <w:p>
@@ -4073,7 +4123,9 @@
         <w:ind w:left="720" w:firstLine="720"/>
         <w:jc w:val="both"/>
         <w:rPr>
-          <w:rFonts w:ascii="Bahnschrift SemiBold" w:eastAsia="Helvetica Neue" w:hAnsi="Bahnschrift SemiBold" w:cs="Helvetica Neue"/>
+          <w:rFonts w:ascii="Bahnschrift SemiBold" w:hAnsi="Bahnschrift SemiBold"/>
+          <w:b/>
+          <w:bCs/>
           <w:sz w:val="28"/>
           <w:szCs w:val="28"/>
         </w:rPr>
@@ -4083,7 +4135,7 @@
       <w:pPr>
         <w:numPr>
           <w:ilvl w:val="0"/>
-          <w:numId w:val="1"/>
+          <w:numId w:val="14"/>
         </w:numPr>
         <w:pBdr>
           <w:top w:val="nil"/>
@@ -4101,16 +4153,14 @@
           <w:szCs w:val="28"/>
         </w:rPr>
       </w:pPr>
-      <w:proofErr w:type="spellStart"/>
-      <w:r>
-        <w:rPr>
-          <w:rFonts w:ascii="Bahnschrift SemiBold" w:eastAsia="Helvetica Neue" w:hAnsi="Bahnschrift SemiBold" w:cs="Helvetica Neue"/>
-          <w:sz w:val="28"/>
-          <w:szCs w:val="28"/>
-        </w:rPr>
-        <w:t>Condition_Operator</w:t>
-      </w:r>
-      <w:proofErr w:type="spellEnd"/>
+      <w:r>
+        <w:rPr>
+          <w:rFonts w:ascii="Bahnschrift SemiBold" w:eastAsia="Helvetica Neue" w:hAnsi="Bahnschrift SemiBold" w:cs="Helvetica Neue"/>
+          <w:sz w:val="28"/>
+          <w:szCs w:val="28"/>
+        </w:rPr>
+        <w:t>Number</w:t>
+      </w:r>
     </w:p>
     <w:p>
       <w:pPr>
@@ -4125,43 +4175,517 @@
         <w:ind w:left="720" w:firstLine="720"/>
         <w:jc w:val="both"/>
         <w:rPr>
-          <w:rFonts w:ascii="Bahnschrift SemiBold" w:eastAsia="Helvetica Neue" w:hAnsi="Bahnschrift SemiBold" w:cs="Helvetica Neue"/>
-          <w:sz w:val="28"/>
-          <w:szCs w:val="28"/>
-        </w:rPr>
-      </w:pPr>
-      <w:r>
-        <w:rPr>
-          <w:rFonts w:ascii="Bahnschrift SemiBold" w:eastAsia="Helvetica Neue" w:hAnsi="Bahnschrift SemiBold" w:cs="Helvetica Neue"/>
-          <w:sz w:val="28"/>
-          <w:szCs w:val="28"/>
-        </w:rPr>
-        <w:t xml:space="preserve">Condition _Operator -&gt; = | &gt; | &lt; (&gt; | </w:t>
-      </w:r>
-      <w:r>
-        <w:rPr>
-          <w:rFonts w:ascii="Bahnschrift SemiBold" w:hAnsi="Bahnschrift SemiBold"/>
-          <w:b/>
-          <w:bCs/>
-          <w:sz w:val="28"/>
-          <w:szCs w:val="28"/>
-        </w:rPr>
-        <w:t>ε</w:t>
-      </w:r>
-      <w:r>
-        <w:rPr>
-          <w:rFonts w:ascii="Bahnschrift SemiBold" w:hAnsi="Bahnschrift SemiBold"/>
-          <w:b/>
-          <w:bCs/>
-          <w:sz w:val="28"/>
-          <w:szCs w:val="28"/>
-        </w:rPr>
-        <w:t>)</w:t>
-      </w:r>
+          <w:rFonts w:ascii="Bahnschrift SemiBold" w:hAnsi="Bahnschrift SemiBold"/>
+          <w:sz w:val="28"/>
+          <w:szCs w:val="28"/>
+          <w:lang w:val="en-US"/>
+        </w:rPr>
+      </w:pPr>
+      <w:r>
+        <w:rPr>
+          <w:rFonts w:ascii="Bahnschrift SemiBold" w:eastAsia="Helvetica Neue" w:hAnsi="Bahnschrift SemiBold" w:cs="Helvetica Neue"/>
+          <w:sz w:val="28"/>
+          <w:szCs w:val="28"/>
+        </w:rPr>
+        <w:t xml:space="preserve">Number -&gt; </w:t>
+      </w:r>
+      <w:proofErr w:type="gramStart"/>
+      <w:r>
+        <w:rPr>
+          <w:rFonts w:ascii="Bahnschrift SemiBold" w:hAnsi="Bahnschrift SemiBold"/>
+          <w:sz w:val="28"/>
+          <w:szCs w:val="28"/>
+          <w:lang w:val="en-US"/>
+        </w:rPr>
+        <w:t>^[</w:t>
+      </w:r>
+      <w:proofErr w:type="gramEnd"/>
+      <w:r>
+        <w:rPr>
+          <w:rFonts w:ascii="Bahnschrift SemiBold" w:hAnsi="Bahnschrift SemiBold"/>
+          <w:sz w:val="28"/>
+          <w:szCs w:val="28"/>
+          <w:lang w:val="en-US"/>
+        </w:rPr>
+        <w:t>0-9]+(\.[0-9]*)?$</w:t>
+      </w:r>
+    </w:p>
+    <w:p>
+      <w:pPr>
+        <w:pBdr>
+          <w:top w:val="nil"/>
+          <w:left w:val="nil"/>
+          <w:bottom w:val="nil"/>
+          <w:right w:val="nil"/>
+          <w:between w:val="nil"/>
+        </w:pBdr>
+        <w:spacing w:line="259" w:lineRule="auto"/>
+        <w:ind w:left="720" w:firstLine="720"/>
+        <w:jc w:val="both"/>
+        <w:rPr>
+          <w:rFonts w:ascii="Bahnschrift SemiBold" w:hAnsi="Bahnschrift SemiBold"/>
+          <w:sz w:val="28"/>
+          <w:szCs w:val="28"/>
+          <w:lang w:val="en-US"/>
+        </w:rPr>
+      </w:pPr>
+    </w:p>
+    <w:p>
+      <w:pPr>
+        <w:numPr>
+          <w:ilvl w:val="0"/>
+          <w:numId w:val="14"/>
+        </w:numPr>
+        <w:pBdr>
+          <w:top w:val="nil"/>
+          <w:left w:val="nil"/>
+          <w:bottom w:val="nil"/>
+          <w:right w:val="nil"/>
+          <w:between w:val="nil"/>
+        </w:pBdr>
+        <w:spacing w:line="259" w:lineRule="auto"/>
+        <w:ind w:left="630"/>
+        <w:jc w:val="both"/>
+        <w:rPr>
+          <w:rFonts w:ascii="Bahnschrift SemiBold" w:eastAsia="Helvetica Neue" w:hAnsi="Bahnschrift SemiBold" w:cs="Helvetica Neue"/>
+          <w:sz w:val="28"/>
+          <w:szCs w:val="28"/>
+        </w:rPr>
+      </w:pPr>
+      <w:r>
+        <w:rPr>
+          <w:rFonts w:ascii="Bahnschrift SemiBold" w:eastAsia="Helvetica Neue" w:hAnsi="Bahnschrift SemiBold" w:cs="Helvetica Neue"/>
+          <w:sz w:val="28"/>
+          <w:szCs w:val="28"/>
+        </w:rPr>
+        <w:t>String</w:t>
+      </w:r>
+    </w:p>
+    <w:p>
+      <w:pPr>
+        <w:pBdr>
+          <w:top w:val="nil"/>
+          <w:left w:val="nil"/>
+          <w:bottom w:val="nil"/>
+          <w:right w:val="nil"/>
+          <w:between w:val="nil"/>
+        </w:pBdr>
+        <w:spacing w:line="259" w:lineRule="auto"/>
+        <w:ind w:left="720" w:firstLine="720"/>
+        <w:jc w:val="both"/>
+        <w:rPr>
+          <w:rFonts w:ascii="Bahnschrift SemiBold" w:hAnsi="Bahnschrift SemiBold"/>
+          <w:sz w:val="28"/>
+          <w:szCs w:val="28"/>
+          <w:lang w:val="en-US"/>
+        </w:rPr>
+      </w:pPr>
+      <w:r>
+        <w:rPr>
+          <w:rFonts w:ascii="Bahnschrift SemiBold" w:eastAsia="Helvetica Neue" w:hAnsi="Bahnschrift SemiBold" w:cs="Helvetica Neue"/>
+          <w:sz w:val="28"/>
+          <w:szCs w:val="28"/>
+        </w:rPr>
+        <w:t xml:space="preserve">String -&gt; </w:t>
+      </w:r>
+      <w:r>
+        <w:rPr>
+          <w:rFonts w:ascii="Bahnschrift SemiBold" w:hAnsi="Bahnschrift SemiBold"/>
+          <w:sz w:val="28"/>
+          <w:szCs w:val="28"/>
+          <w:lang w:val="en-US"/>
+        </w:rPr>
+        <w:t>^\"[^\</w:t>
+      </w:r>
+      <w:proofErr w:type="gramStart"/>
+      <w:r>
+        <w:rPr>
+          <w:rFonts w:ascii="Bahnschrift SemiBold" w:hAnsi="Bahnschrift SemiBold"/>
+          <w:sz w:val="28"/>
+          <w:szCs w:val="28"/>
+          <w:lang w:val="en-US"/>
+        </w:rPr>
+        <w:t>"]*</w:t>
+      </w:r>
+      <w:proofErr w:type="gramEnd"/>
+      <w:r>
+        <w:rPr>
+          <w:rFonts w:ascii="Bahnschrift SemiBold" w:hAnsi="Bahnschrift SemiBold"/>
+          <w:sz w:val="28"/>
+          <w:szCs w:val="28"/>
+          <w:lang w:val="en-US"/>
+        </w:rPr>
+        <w:t>\"$</w:t>
+      </w:r>
+    </w:p>
+    <w:p>
+      <w:pPr>
+        <w:pBdr>
+          <w:top w:val="nil"/>
+          <w:left w:val="nil"/>
+          <w:bottom w:val="nil"/>
+          <w:right w:val="nil"/>
+          <w:between w:val="nil"/>
+        </w:pBdr>
+        <w:spacing w:line="259" w:lineRule="auto"/>
+        <w:ind w:left="720" w:firstLine="720"/>
+        <w:jc w:val="both"/>
+        <w:rPr>
+          <w:rFonts w:ascii="Bahnschrift SemiBold" w:hAnsi="Bahnschrift SemiBold"/>
+          <w:b/>
+          <w:bCs/>
+          <w:sz w:val="28"/>
+          <w:szCs w:val="28"/>
+        </w:rPr>
+      </w:pPr>
+    </w:p>
+    <w:p>
+      <w:pPr>
+        <w:numPr>
+          <w:ilvl w:val="0"/>
+          <w:numId w:val="14"/>
+        </w:numPr>
+        <w:pBdr>
+          <w:top w:val="nil"/>
+          <w:left w:val="nil"/>
+          <w:bottom w:val="nil"/>
+          <w:right w:val="nil"/>
+          <w:between w:val="nil"/>
+        </w:pBdr>
+        <w:spacing w:line="259" w:lineRule="auto"/>
+        <w:ind w:left="630"/>
+        <w:jc w:val="both"/>
+        <w:rPr>
+          <w:rFonts w:ascii="Bahnschrift SemiBold" w:eastAsia="Helvetica Neue" w:hAnsi="Bahnschrift SemiBold" w:cs="Helvetica Neue"/>
+          <w:sz w:val="28"/>
+          <w:szCs w:val="28"/>
+        </w:rPr>
+      </w:pPr>
+      <w:r>
+        <w:rPr>
+          <w:rFonts w:ascii="Bahnschrift SemiBold" w:eastAsia="Helvetica Neue" w:hAnsi="Bahnschrift SemiBold" w:cs="Helvetica Neue"/>
+          <w:sz w:val="28"/>
+          <w:szCs w:val="28"/>
+        </w:rPr>
+        <w:t>Identifiers</w:t>
+      </w:r>
+    </w:p>
+    <w:p>
+      <w:pPr>
+        <w:pBdr>
+          <w:top w:val="nil"/>
+          <w:left w:val="nil"/>
+          <w:bottom w:val="nil"/>
+          <w:right w:val="nil"/>
+          <w:between w:val="nil"/>
+        </w:pBdr>
+        <w:spacing w:line="259" w:lineRule="auto"/>
+        <w:ind w:left="720" w:firstLine="720"/>
+        <w:jc w:val="both"/>
+        <w:rPr>
+          <w:rFonts w:ascii="Bahnschrift SemiBold" w:hAnsi="Bahnschrift SemiBold"/>
+          <w:sz w:val="28"/>
+          <w:szCs w:val="28"/>
+          <w:lang w:val="en-US"/>
+        </w:rPr>
+      </w:pPr>
+      <w:r>
+        <w:rPr>
+          <w:rFonts w:ascii="Bahnschrift SemiBold" w:eastAsia="Helvetica Neue" w:hAnsi="Bahnschrift SemiBold" w:cs="Helvetica Neue"/>
+          <w:sz w:val="28"/>
+          <w:szCs w:val="28"/>
+        </w:rPr>
+        <w:t xml:space="preserve">Identifiers -&gt; </w:t>
+      </w:r>
+      <w:r>
+        <w:rPr>
+          <w:rFonts w:ascii="Bahnschrift SemiBold" w:hAnsi="Bahnschrift SemiBold"/>
+          <w:sz w:val="28"/>
+          <w:szCs w:val="28"/>
+          <w:lang w:val="en-US"/>
+        </w:rPr>
+        <w:t>^[a-</w:t>
+      </w:r>
+      <w:proofErr w:type="spellStart"/>
+      <w:r>
+        <w:rPr>
+          <w:rFonts w:ascii="Bahnschrift SemiBold" w:hAnsi="Bahnschrift SemiBold"/>
+          <w:sz w:val="28"/>
+          <w:szCs w:val="28"/>
+          <w:lang w:val="en-US"/>
+        </w:rPr>
+        <w:t>zA</w:t>
+      </w:r>
+      <w:proofErr w:type="spellEnd"/>
+      <w:r>
+        <w:rPr>
+          <w:rFonts w:ascii="Bahnschrift SemiBold" w:hAnsi="Bahnschrift SemiBold"/>
+          <w:sz w:val="28"/>
+          <w:szCs w:val="28"/>
+          <w:lang w:val="en-US"/>
+        </w:rPr>
+        <w:t>-</w:t>
+      </w:r>
+      <w:proofErr w:type="gramStart"/>
+      <w:r>
+        <w:rPr>
+          <w:rFonts w:ascii="Bahnschrift SemiBold" w:hAnsi="Bahnschrift SemiBold"/>
+          <w:sz w:val="28"/>
+          <w:szCs w:val="28"/>
+          <w:lang w:val="en-US"/>
+        </w:rPr>
+        <w:t>Z][</w:t>
+      </w:r>
+      <w:proofErr w:type="gramEnd"/>
+      <w:r>
+        <w:rPr>
+          <w:rFonts w:ascii="Bahnschrift SemiBold" w:hAnsi="Bahnschrift SemiBold"/>
+          <w:sz w:val="28"/>
+          <w:szCs w:val="28"/>
+          <w:lang w:val="en-US"/>
+        </w:rPr>
+        <w:t>a-zA-Z0-9]*$</w:t>
+      </w:r>
+    </w:p>
+    <w:p>
+      <w:pPr>
+        <w:pBdr>
+          <w:top w:val="nil"/>
+          <w:left w:val="nil"/>
+          <w:bottom w:val="nil"/>
+          <w:right w:val="nil"/>
+          <w:between w:val="nil"/>
+        </w:pBdr>
+        <w:spacing w:line="259" w:lineRule="auto"/>
+        <w:ind w:left="720" w:firstLine="720"/>
+        <w:jc w:val="both"/>
+        <w:rPr>
+          <w:rFonts w:ascii="Bahnschrift SemiBold" w:hAnsi="Bahnschrift SemiBold"/>
+          <w:b/>
+          <w:bCs/>
+          <w:sz w:val="28"/>
+          <w:szCs w:val="28"/>
+        </w:rPr>
+      </w:pPr>
+    </w:p>
+    <w:p>
+      <w:pPr>
+        <w:numPr>
+          <w:ilvl w:val="0"/>
+          <w:numId w:val="14"/>
+        </w:numPr>
+        <w:pBdr>
+          <w:top w:val="nil"/>
+          <w:left w:val="nil"/>
+          <w:bottom w:val="nil"/>
+          <w:right w:val="nil"/>
+          <w:between w:val="nil"/>
+        </w:pBdr>
+        <w:spacing w:line="259" w:lineRule="auto"/>
+        <w:ind w:left="630"/>
+        <w:jc w:val="both"/>
+        <w:rPr>
+          <w:rFonts w:ascii="Bahnschrift SemiBold" w:eastAsia="Helvetica Neue" w:hAnsi="Bahnschrift SemiBold" w:cs="Helvetica Neue"/>
+          <w:sz w:val="28"/>
+          <w:szCs w:val="28"/>
+        </w:rPr>
+      </w:pPr>
+      <w:proofErr w:type="spellStart"/>
+      <w:r>
+        <w:rPr>
+          <w:rFonts w:ascii="Bahnschrift SemiBold" w:eastAsia="Helvetica Neue" w:hAnsi="Bahnschrift SemiBold" w:cs="Helvetica Neue"/>
+          <w:sz w:val="28"/>
+          <w:szCs w:val="28"/>
+        </w:rPr>
+        <w:t>Boolean_Operator</w:t>
+      </w:r>
+      <w:proofErr w:type="spellEnd"/>
+    </w:p>
+    <w:p>
+      <w:pPr>
+        <w:pBdr>
+          <w:top w:val="nil"/>
+          <w:left w:val="nil"/>
+          <w:bottom w:val="nil"/>
+          <w:right w:val="nil"/>
+          <w:between w:val="nil"/>
+        </w:pBdr>
+        <w:spacing w:line="259" w:lineRule="auto"/>
+        <w:ind w:left="720" w:firstLine="720"/>
+        <w:jc w:val="both"/>
+        <w:rPr>
+          <w:rFonts w:ascii="Bahnschrift SemiBold" w:eastAsia="Helvetica Neue" w:hAnsi="Bahnschrift SemiBold" w:cs="Helvetica Neue"/>
+          <w:sz w:val="28"/>
+          <w:szCs w:val="28"/>
+        </w:rPr>
+      </w:pPr>
+      <w:proofErr w:type="spellStart"/>
+      <w:r>
+        <w:rPr>
+          <w:rFonts w:ascii="Bahnschrift SemiBold" w:eastAsia="Helvetica Neue" w:hAnsi="Bahnschrift SemiBold" w:cs="Helvetica Neue"/>
+          <w:sz w:val="28"/>
+          <w:szCs w:val="28"/>
+        </w:rPr>
+        <w:t>Boolean_Operator</w:t>
+      </w:r>
+      <w:proofErr w:type="spellEnd"/>
+      <w:r>
+        <w:rPr>
+          <w:rFonts w:ascii="Bahnschrift SemiBold" w:eastAsia="Helvetica Neue" w:hAnsi="Bahnschrift SemiBold" w:cs="Helvetica Neue"/>
+          <w:sz w:val="28"/>
+          <w:szCs w:val="28"/>
+        </w:rPr>
+        <w:t xml:space="preserve"> -&gt; </w:t>
+      </w:r>
+      <w:r>
+        <w:rPr>
+          <w:rFonts w:ascii="Bahnschrift SemiBold" w:eastAsia="Helvetica Neue" w:hAnsi="Bahnschrift SemiBold" w:cs="Helvetica Neue"/>
+          <w:sz w:val="28"/>
+          <w:szCs w:val="28"/>
+        </w:rPr>
+        <w:t>(&amp;&amp;|\|\|)</w:t>
+      </w:r>
+    </w:p>
+    <w:p>
+      <w:pPr>
+        <w:pBdr>
+          <w:top w:val="nil"/>
+          <w:left w:val="nil"/>
+          <w:bottom w:val="nil"/>
+          <w:right w:val="nil"/>
+          <w:between w:val="nil"/>
+        </w:pBdr>
+        <w:spacing w:line="259" w:lineRule="auto"/>
+        <w:ind w:left="720" w:firstLine="720"/>
+        <w:jc w:val="both"/>
+        <w:rPr>
+          <w:rFonts w:ascii="Bahnschrift SemiBold" w:eastAsia="Helvetica Neue" w:hAnsi="Bahnschrift SemiBold" w:cs="Helvetica Neue"/>
+          <w:sz w:val="28"/>
+          <w:szCs w:val="28"/>
+        </w:rPr>
+      </w:pPr>
+    </w:p>
+    <w:p>
+      <w:pPr>
+        <w:numPr>
+          <w:ilvl w:val="0"/>
+          <w:numId w:val="14"/>
+        </w:numPr>
+        <w:pBdr>
+          <w:top w:val="nil"/>
+          <w:left w:val="nil"/>
+          <w:bottom w:val="nil"/>
+          <w:right w:val="nil"/>
+          <w:between w:val="nil"/>
+        </w:pBdr>
+        <w:spacing w:line="259" w:lineRule="auto"/>
+        <w:ind w:left="630"/>
+        <w:jc w:val="both"/>
+        <w:rPr>
+          <w:rFonts w:ascii="Bahnschrift SemiBold" w:eastAsia="Helvetica Neue" w:hAnsi="Bahnschrift SemiBold" w:cs="Helvetica Neue"/>
+          <w:sz w:val="28"/>
+          <w:szCs w:val="28"/>
+        </w:rPr>
+      </w:pPr>
+      <w:proofErr w:type="spellStart"/>
+      <w:r>
+        <w:rPr>
+          <w:rFonts w:ascii="Bahnschrift SemiBold" w:eastAsia="Helvetica Neue" w:hAnsi="Bahnschrift SemiBold" w:cs="Helvetica Neue"/>
+          <w:sz w:val="28"/>
+          <w:szCs w:val="28"/>
+        </w:rPr>
+        <w:t>Reserverd_Keywords</w:t>
+      </w:r>
+      <w:proofErr w:type="spellEnd"/>
+    </w:p>
+    <w:p>
+      <w:pPr>
+        <w:ind w:left="1440"/>
+        <w:rPr>
+          <w:rFonts w:ascii="Bahnschrift SemiBold" w:hAnsi="Bahnschrift SemiBold"/>
+          <w:sz w:val="28"/>
+          <w:szCs w:val="28"/>
+        </w:rPr>
+      </w:pPr>
+      <w:proofErr w:type="spellStart"/>
+      <w:r>
+        <w:rPr>
+          <w:rFonts w:ascii="Bahnschrift SemiBold" w:eastAsia="Helvetica Neue" w:hAnsi="Bahnschrift SemiBold" w:cs="Helvetica Neue"/>
+          <w:sz w:val="28"/>
+          <w:szCs w:val="28"/>
+        </w:rPr>
+        <w:t>Resereved_Keywords</w:t>
+      </w:r>
+      <w:proofErr w:type="spellEnd"/>
+      <w:r>
+        <w:rPr>
+          <w:rFonts w:ascii="Bahnschrift SemiBold" w:eastAsia="Helvetica Neue" w:hAnsi="Bahnschrift SemiBold" w:cs="Helvetica Neue"/>
+          <w:sz w:val="28"/>
+          <w:szCs w:val="28"/>
+        </w:rPr>
+        <w:t xml:space="preserve"> -</w:t>
+      </w:r>
+      <w:proofErr w:type="gramStart"/>
+      <w:r>
+        <w:rPr>
+          <w:rFonts w:ascii="Bahnschrift SemiBold" w:eastAsia="Helvetica Neue" w:hAnsi="Bahnschrift SemiBold" w:cs="Helvetica Neue"/>
+          <w:sz w:val="28"/>
+          <w:szCs w:val="28"/>
+        </w:rPr>
+        <w:t xml:space="preserve">&gt; </w:t>
+      </w:r>
+      <w:r>
+        <w:rPr>
+          <w:rFonts w:ascii="Bahnschrift SemiBold" w:hAnsi="Bahnschrift SemiBold"/>
+          <w:sz w:val="28"/>
+          <w:szCs w:val="28"/>
+        </w:rPr>
+        <w:t xml:space="preserve"> int</w:t>
+      </w:r>
+      <w:proofErr w:type="gramEnd"/>
+      <w:r>
+        <w:rPr>
+          <w:rFonts w:ascii="Bahnschrift SemiBold" w:hAnsi="Bahnschrift SemiBold"/>
+          <w:sz w:val="28"/>
+          <w:szCs w:val="28"/>
+        </w:rPr>
+        <w:t>|float|string|read|write|repeat|until|if|elseif|else|then|return|endl</w:t>
+      </w:r>
+      <w:r>
+        <w:rPr>
+          <w:rFonts w:ascii="Bahnschrift SemiBold" w:hAnsi="Bahnschrift SemiBold"/>
+          <w:sz w:val="28"/>
+          <w:szCs w:val="28"/>
+        </w:rPr>
+        <w:tab/>
+      </w:r>
+    </w:p>
+    <w:p>
+      <w:pPr>
+        <w:pBdr>
+          <w:top w:val="nil"/>
+          <w:left w:val="nil"/>
+          <w:bottom w:val="nil"/>
+          <w:right w:val="nil"/>
+          <w:between w:val="nil"/>
+        </w:pBdr>
+        <w:spacing w:line="259" w:lineRule="auto"/>
+        <w:ind w:left="720" w:firstLine="720"/>
+        <w:jc w:val="both"/>
+        <w:rPr>
+          <w:rFonts w:ascii="Bahnschrift SemiBold" w:eastAsia="Helvetica Neue" w:hAnsi="Bahnschrift SemiBold" w:cs="Helvetica Neue"/>
+          <w:sz w:val="28"/>
+          <w:szCs w:val="28"/>
+        </w:rPr>
+      </w:pPr>
     </w:p>
     <w:p>
       <w:pPr>
         <w:pStyle w:val="ListParagraph"/>
+        <w:numPr>
+          <w:ilvl w:val="0"/>
+          <w:numId w:val="14"/>
+        </w:numPr>
         <w:pBdr>
           <w:top w:val="nil"/>
           <w:left w:val="nil"/>
@@ -4172,11 +4696,29 @@
         <w:spacing w:line="259" w:lineRule="auto"/>
         <w:jc w:val="both"/>
         <w:rPr>
-          <w:rFonts w:ascii="Bahnschrift SemiBold" w:hAnsi="Bahnschrift SemiBold"/>
-          <w:sz w:val="28"/>
-          <w:szCs w:val="28"/>
-        </w:rPr>
-      </w:pPr>
+          <w:rFonts w:ascii="Bahnschrift SemiBold" w:eastAsia="Helvetica Neue" w:hAnsi="Bahnschrift SemiBold" w:cs="Helvetica Neue"/>
+          <w:sz w:val="28"/>
+          <w:szCs w:val="28"/>
+        </w:rPr>
+      </w:pPr>
+      <w:proofErr w:type="spellStart"/>
+      <w:r>
+        <w:rPr>
+          <w:rFonts w:ascii="Bahnschrift SemiBold" w:eastAsia="Helvetica Neue" w:hAnsi="Bahnschrift SemiBold" w:cs="Helvetica Neue"/>
+          <w:sz w:val="28"/>
+          <w:szCs w:val="28"/>
+        </w:rPr>
+        <w:t>Data_Type</w:t>
+      </w:r>
+      <w:proofErr w:type="spellEnd"/>
+      <w:r>
+        <w:rPr>
+          <w:rFonts w:ascii="Bahnschrift SemiBold" w:eastAsia="Helvetica Neue" w:hAnsi="Bahnschrift SemiBold" w:cs="Helvetica Neue"/>
+          <w:sz w:val="28"/>
+          <w:szCs w:val="28"/>
+        </w:rPr>
+        <w:t xml:space="preserve">: </w:t>
+      </w:r>
     </w:p>
     <w:p>
       <w:pPr>
@@ -4188,6 +4730,7 @@
           <w:between w:val="nil"/>
         </w:pBdr>
         <w:spacing w:line="259" w:lineRule="auto"/>
+        <w:ind w:left="1440"/>
         <w:jc w:val="both"/>
         <w:rPr>
           <w:rFonts w:ascii="Bahnschrift SemiBold" w:eastAsia="Helvetica Neue" w:hAnsi="Bahnschrift SemiBold" w:cs="Helvetica Neue"/>
@@ -4195,15 +4738,24 @@
           <w:szCs w:val="28"/>
         </w:rPr>
       </w:pPr>
-    </w:p>
-    <w:p>
-      <w:pPr>
-        <w:rPr>
-          <w:rFonts w:ascii="Bahnschrift SemiBold" w:hAnsi="Bahnschrift SemiBold"/>
-          <w:sz w:val="28"/>
-          <w:szCs w:val="28"/>
-        </w:rPr>
-      </w:pPr>
+      <w:proofErr w:type="spellStart"/>
+      <w:r>
+        <w:rPr>
+          <w:rFonts w:ascii="Bahnschrift SemiBold" w:eastAsia="Helvetica Neue" w:hAnsi="Bahnschrift SemiBold" w:cs="Helvetica Neue"/>
+          <w:sz w:val="28"/>
+          <w:szCs w:val="28"/>
+        </w:rPr>
+        <w:t>Data_Type</w:t>
+      </w:r>
+      <w:proofErr w:type="spellEnd"/>
+      <w:r>
+        <w:rPr>
+          <w:rFonts w:ascii="Bahnschrift SemiBold" w:eastAsia="Helvetica Neue" w:hAnsi="Bahnschrift SemiBold" w:cs="Helvetica Neue"/>
+          <w:sz w:val="28"/>
+          <w:szCs w:val="28"/>
+        </w:rPr>
+        <w:t xml:space="preserve"> -&gt; int | float | string</w:t>
+      </w:r>
     </w:p>
     <w:sectPr>
       <w:headerReference w:type="default" r:id="rId8"/>
@@ -4419,6 +4971,13 @@
         <w:lang w:val="en-US"/>
       </w:rPr>
     </w:pPr>
+    <w:r>
+      <w:rPr>
+        <w:rFonts w:ascii="Bahnschrift SemiBold" w:hAnsi="Bahnschrift SemiBold"/>
+        <w:lang w:val="en-US"/>
+      </w:rPr>
+      <w:t>Team Number: 32</w:t>
+    </w:r>
   </w:p>
 </w:hdr>
 </file>
@@ -4625,6 +5184,95 @@
     </w:lvl>
   </w:abstractNum>
   <w:abstractNum w:abstractNumId="2" w15:restartNumberingAfterBreak="0">
+    <w:nsid w:val="10D15CEA"/>
+    <w:multiLevelType w:val="hybridMultilevel"/>
+    <w:tmpl w:val="63A401F6"/>
+    <w:lvl w:ilvl="0" w:tplc="04090011">
+      <w:start w:val="1"/>
+      <w:numFmt w:val="decimal"/>
+      <w:lvlText w:val="%1)"/>
+      <w:lvlJc w:val="left"/>
+      <w:pPr>
+        <w:ind w:left="720" w:hanging="360"/>
+      </w:pPr>
+      <w:rPr>
+        <w:rFonts w:hint="default"/>
+      </w:rPr>
+    </w:lvl>
+    <w:lvl w:ilvl="1" w:tplc="04090019" w:tentative="1">
+      <w:start w:val="1"/>
+      <w:numFmt w:val="lowerLetter"/>
+      <w:lvlText w:val="%2."/>
+      <w:lvlJc w:val="left"/>
+      <w:pPr>
+        <w:ind w:left="1440" w:hanging="360"/>
+      </w:pPr>
+    </w:lvl>
+    <w:lvl w:ilvl="2" w:tplc="0409001B" w:tentative="1">
+      <w:start w:val="1"/>
+      <w:numFmt w:val="lowerRoman"/>
+      <w:lvlText w:val="%3."/>
+      <w:lvlJc w:val="right"/>
+      <w:pPr>
+        <w:ind w:left="2160" w:hanging="180"/>
+      </w:pPr>
+    </w:lvl>
+    <w:lvl w:ilvl="3" w:tplc="0409000F" w:tentative="1">
+      <w:start w:val="1"/>
+      <w:numFmt w:val="decimal"/>
+      <w:lvlText w:val="%4."/>
+      <w:lvlJc w:val="left"/>
+      <w:pPr>
+        <w:ind w:left="2880" w:hanging="360"/>
+      </w:pPr>
+    </w:lvl>
+    <w:lvl w:ilvl="4" w:tplc="04090019" w:tentative="1">
+      <w:start w:val="1"/>
+      <w:numFmt w:val="lowerLetter"/>
+      <w:lvlText w:val="%5."/>
+      <w:lvlJc w:val="left"/>
+      <w:pPr>
+        <w:ind w:left="3600" w:hanging="360"/>
+      </w:pPr>
+    </w:lvl>
+    <w:lvl w:ilvl="5" w:tplc="0409001B" w:tentative="1">
+      <w:start w:val="1"/>
+      <w:numFmt w:val="lowerRoman"/>
+      <w:lvlText w:val="%6."/>
+      <w:lvlJc w:val="right"/>
+      <w:pPr>
+        <w:ind w:left="4320" w:hanging="180"/>
+      </w:pPr>
+    </w:lvl>
+    <w:lvl w:ilvl="6" w:tplc="0409000F" w:tentative="1">
+      <w:start w:val="1"/>
+      <w:numFmt w:val="decimal"/>
+      <w:lvlText w:val="%7."/>
+      <w:lvlJc w:val="left"/>
+      <w:pPr>
+        <w:ind w:left="5040" w:hanging="360"/>
+      </w:pPr>
+    </w:lvl>
+    <w:lvl w:ilvl="7" w:tplc="04090019" w:tentative="1">
+      <w:start w:val="1"/>
+      <w:numFmt w:val="lowerLetter"/>
+      <w:lvlText w:val="%8."/>
+      <w:lvlJc w:val="left"/>
+      <w:pPr>
+        <w:ind w:left="5760" w:hanging="360"/>
+      </w:pPr>
+    </w:lvl>
+    <w:lvl w:ilvl="8" w:tplc="0409001B" w:tentative="1">
+      <w:start w:val="1"/>
+      <w:numFmt w:val="lowerRoman"/>
+      <w:lvlText w:val="%9."/>
+      <w:lvlJc w:val="right"/>
+      <w:pPr>
+        <w:ind w:left="6480" w:hanging="180"/>
+      </w:pPr>
+    </w:lvl>
+  </w:abstractNum>
+  <w:abstractNum w:abstractNumId="3" w15:restartNumberingAfterBreak="0">
     <w:nsid w:val="1240511E"/>
     <w:multiLevelType w:val="hybridMultilevel"/>
     <w:tmpl w:val="5048708E"/>
@@ -4710,7 +5358,7 @@
       </w:pPr>
     </w:lvl>
   </w:abstractNum>
-  <w:abstractNum w:abstractNumId="3" w15:restartNumberingAfterBreak="0">
+  <w:abstractNum w:abstractNumId="4" w15:restartNumberingAfterBreak="0">
     <w:nsid w:val="179E465D"/>
     <w:multiLevelType w:val="hybridMultilevel"/>
     <w:tmpl w:val="FE84C6C4"/>
@@ -4796,7 +5444,7 @@
       </w:pPr>
     </w:lvl>
   </w:abstractNum>
-  <w:abstractNum w:abstractNumId="4" w15:restartNumberingAfterBreak="0">
+  <w:abstractNum w:abstractNumId="5" w15:restartNumberingAfterBreak="0">
     <w:nsid w:val="17D5761E"/>
     <w:multiLevelType w:val="hybridMultilevel"/>
     <w:tmpl w:val="7482FC56"/>
@@ -4909,7 +5557,7 @@
       </w:rPr>
     </w:lvl>
   </w:abstractNum>
-  <w:abstractNum w:abstractNumId="5" w15:restartNumberingAfterBreak="0">
+  <w:abstractNum w:abstractNumId="6" w15:restartNumberingAfterBreak="0">
     <w:nsid w:val="2FE11745"/>
     <w:multiLevelType w:val="hybridMultilevel"/>
     <w:tmpl w:val="AC0863F4"/>
@@ -4995,7 +5643,7 @@
       </w:pPr>
     </w:lvl>
   </w:abstractNum>
-  <w:abstractNum w:abstractNumId="6" w15:restartNumberingAfterBreak="0">
+  <w:abstractNum w:abstractNumId="7" w15:restartNumberingAfterBreak="0">
     <w:nsid w:val="39B62BFF"/>
     <w:multiLevelType w:val="hybridMultilevel"/>
     <w:tmpl w:val="0BF061AC"/>
@@ -5108,7 +5756,7 @@
       </w:rPr>
     </w:lvl>
   </w:abstractNum>
-  <w:abstractNum w:abstractNumId="7" w15:restartNumberingAfterBreak="0">
+  <w:abstractNum w:abstractNumId="8" w15:restartNumberingAfterBreak="0">
     <w:nsid w:val="39FD6C8E"/>
     <w:multiLevelType w:val="hybridMultilevel"/>
     <w:tmpl w:val="89646574"/>
@@ -5194,7 +5842,7 @@
       </w:pPr>
     </w:lvl>
   </w:abstractNum>
-  <w:abstractNum w:abstractNumId="8" w15:restartNumberingAfterBreak="0">
+  <w:abstractNum w:abstractNumId="9" w15:restartNumberingAfterBreak="0">
     <w:nsid w:val="41B0407E"/>
     <w:multiLevelType w:val="hybridMultilevel"/>
     <w:tmpl w:val="DE04C300"/>
@@ -5307,7 +5955,7 @@
       </w:rPr>
     </w:lvl>
   </w:abstractNum>
-  <w:abstractNum w:abstractNumId="9" w15:restartNumberingAfterBreak="0">
+  <w:abstractNum w:abstractNumId="10" w15:restartNumberingAfterBreak="0">
     <w:nsid w:val="510B5A7A"/>
     <w:multiLevelType w:val="hybridMultilevel"/>
     <w:tmpl w:val="99861B3C"/>
@@ -5420,7 +6068,7 @@
       </w:rPr>
     </w:lvl>
   </w:abstractNum>
-  <w:abstractNum w:abstractNumId="10" w15:restartNumberingAfterBreak="0">
+  <w:abstractNum w:abstractNumId="11" w15:restartNumberingAfterBreak="0">
     <w:nsid w:val="574941CF"/>
     <w:multiLevelType w:val="hybridMultilevel"/>
     <w:tmpl w:val="C6CE78DA"/>
@@ -5506,7 +6154,7 @@
       </w:pPr>
     </w:lvl>
   </w:abstractNum>
-  <w:abstractNum w:abstractNumId="11" w15:restartNumberingAfterBreak="0">
+  <w:abstractNum w:abstractNumId="12" w15:restartNumberingAfterBreak="0">
     <w:nsid w:val="603A600C"/>
     <w:multiLevelType w:val="multilevel"/>
     <w:tmpl w:val="02A25B88"/>
@@ -5619,7 +6267,7 @@
       </w:rPr>
     </w:lvl>
   </w:abstractNum>
-  <w:abstractNum w:abstractNumId="12" w15:restartNumberingAfterBreak="0">
+  <w:abstractNum w:abstractNumId="13" w15:restartNumberingAfterBreak="0">
     <w:nsid w:val="73C34677"/>
     <w:multiLevelType w:val="hybridMultilevel"/>
     <w:tmpl w:val="28DC0868"/>
@@ -5733,43 +6381,46 @@
     </w:lvl>
   </w:abstractNum>
   <w:num w:numId="1">
-    <w:abstractNumId w:val="11"/>
+    <w:abstractNumId w:val="12"/>
   </w:num>
   <w:num w:numId="2">
     <w:abstractNumId w:val="1"/>
   </w:num>
   <w:num w:numId="3">
-    <w:abstractNumId w:val="4"/>
+    <w:abstractNumId w:val="5"/>
   </w:num>
   <w:num w:numId="4">
-    <w:abstractNumId w:val="12"/>
+    <w:abstractNumId w:val="13"/>
   </w:num>
   <w:num w:numId="5">
     <w:abstractNumId w:val="0"/>
   </w:num>
   <w:num w:numId="6">
+    <w:abstractNumId w:val="10"/>
+  </w:num>
+  <w:num w:numId="7">
     <w:abstractNumId w:val="9"/>
   </w:num>
-  <w:num w:numId="7">
+  <w:num w:numId="8">
+    <w:abstractNumId w:val="7"/>
+  </w:num>
+  <w:num w:numId="9">
+    <w:abstractNumId w:val="11"/>
+  </w:num>
+  <w:num w:numId="10">
     <w:abstractNumId w:val="8"/>
   </w:num>
-  <w:num w:numId="8">
+  <w:num w:numId="11">
+    <w:abstractNumId w:val="4"/>
+  </w:num>
+  <w:num w:numId="12">
+    <w:abstractNumId w:val="3"/>
+  </w:num>
+  <w:num w:numId="13">
     <w:abstractNumId w:val="6"/>
   </w:num>
-  <w:num w:numId="9">
-    <w:abstractNumId w:val="10"/>
-  </w:num>
-  <w:num w:numId="10">
-    <w:abstractNumId w:val="7"/>
-  </w:num>
-  <w:num w:numId="11">
-    <w:abstractNumId w:val="3"/>
-  </w:num>
-  <w:num w:numId="12">
+  <w:num w:numId="14">
     <w:abstractNumId w:val="2"/>
-  </w:num>
-  <w:num w:numId="13">
-    <w:abstractNumId w:val="5"/>
   </w:num>
 </w:numbering>
 </file>
@@ -6172,7 +6823,7 @@
   <w:style w:type="paragraph" w:default="1" w:styleId="Normal">
     <w:name w:val="Normal"/>
     <w:qFormat/>
-    <w:rsid w:val="00393066"/>
+    <w:rsid w:val="001A16FA"/>
   </w:style>
   <w:style w:type="paragraph" w:styleId="Heading1">
     <w:name w:val="heading 1"/>

</xml_diff>